<commit_message>
Added C# .NET 6 as a separate language, to differentiate it from the C# .NET Framework Updated the descriptions on each problem example to reflect the info from the main programming language breakdown https://github.com/SoftUni-Internal/exam-systems-issues/issues/679
</commit_message>
<xml_diff>
--- a/Open Judge System/Web/OJS.Web/Content/PublicFiles/SoftUni-Judge-System-Guidelines-en.docx
+++ b/Open Judge System/Web/OJS.Web/Content/PublicFiles/SoftUni-Judge-System-Guidelines-en.docx
@@ -620,15 +620,7 @@
         <w:t xml:space="preserve"> </w:t>
       </w:r>
       <w:r>
-        <w:t xml:space="preserve">successfully when its result is </w:t>
-      </w:r>
-      <w:proofErr w:type="gramStart"/>
-      <w:r>
-        <w:t>correct</w:t>
-      </w:r>
-      <w:proofErr w:type="gramEnd"/>
-      <w:r>
-        <w:t xml:space="preserve"> and the testing time is within certain limits.</w:t>
+        <w:t>successfully when its result is correct and the testing time is within certain limits.</w:t>
       </w:r>
     </w:p>
     <w:p>
@@ -1134,11 +1126,9 @@
         </w:rPr>
         <w:t xml:space="preserve"> </w:t>
       </w:r>
-      <w:proofErr w:type="gramStart"/>
       <w:r>
         <w:t>amount</w:t>
       </w:r>
-      <w:proofErr w:type="gramEnd"/>
       <w:r>
         <w:rPr>
           <w:spacing w:val="-5"/>
@@ -1723,7 +1713,6 @@
         </w:rPr>
         <w:t xml:space="preserve"> </w:t>
       </w:r>
-      <w:proofErr w:type="gramStart"/>
       <w:r>
         <w:rPr>
           <w:b/>
@@ -1731,7 +1720,6 @@
         </w:rPr>
         <w:t>symbol</w:t>
       </w:r>
-      <w:proofErr w:type="gramEnd"/>
     </w:p>
     <w:p>
       <w:pPr>
@@ -1800,7 +1788,6 @@
         </w:rPr>
         <w:t xml:space="preserve"> </w:t>
       </w:r>
-      <w:proofErr w:type="gramStart"/>
       <w:r>
         <w:t>missing</w:t>
       </w:r>
@@ -1822,7 +1809,6 @@
       <w:r>
         <w:t>results</w:t>
       </w:r>
-      <w:proofErr w:type="gramEnd"/>
       <w:r>
         <w:rPr>
           <w:spacing w:val="-2"/>
@@ -2822,15 +2808,7 @@
         <w:t xml:space="preserve"> </w:t>
       </w:r>
       <w:r>
-        <w:t xml:space="preserve">solution that scores less than the </w:t>
-      </w:r>
-      <w:proofErr w:type="gramStart"/>
-      <w:r>
-        <w:t>solutions</w:t>
-      </w:r>
-      <w:proofErr w:type="gramEnd"/>
-      <w:r>
-        <w:t xml:space="preserve"> he/she has sent before, the system will not take points away.</w:t>
+        <w:t>solution that scores less than the solutions he/she has sent before, the system will not take points away.</w:t>
       </w:r>
     </w:p>
     <w:p>
@@ -2953,7 +2931,7 @@
           <w:tab w:val="left" w:pos="917"/>
           <w:tab w:val="left" w:pos="918"/>
         </w:tabs>
-        <w:spacing w:before="161"/>
+        <w:spacing w:before="0" w:line="276" w:lineRule="auto"/>
         <w:ind w:left="917" w:hanging="361"/>
       </w:pPr>
       <w:r>
@@ -2973,7 +2951,7 @@
         <w:rPr>
           <w:b/>
         </w:rPr>
-        <w:t>7</w:t>
+        <w:t>(.NET 6)</w:t>
       </w:r>
       <w:r>
         <w:rPr>
@@ -2994,28 +2972,19 @@
         <w:rPr>
           <w:spacing w:val="-5"/>
         </w:rPr>
-        <w:t xml:space="preserve">CSC </w:t>
+        <w:t>C# 10</w:t>
+      </w:r>
+      <w:r>
+        <w:t>,</w:t>
+      </w:r>
+      <w:r>
+        <w:t xml:space="preserve"> .NET 6, </w:t>
       </w:r>
       <w:r>
         <w:rPr>
           <w:spacing w:val="-5"/>
         </w:rPr>
-        <w:t>version</w:t>
-      </w:r>
-      <w:r>
-        <w:rPr>
-          <w:spacing w:val="-5"/>
-        </w:rPr>
-        <w:t xml:space="preserve"> 2.10.0.0</w:t>
-      </w:r>
-      <w:r>
-        <w:t>,</w:t>
-      </w:r>
-      <w:r>
-        <w:rPr>
-          <w:spacing w:val="-5"/>
-        </w:rPr>
-        <w:t xml:space="preserve"> x</w:t>
+        <w:t>x</w:t>
       </w:r>
       <w:r>
         <w:t>64</w:t>
@@ -3024,40 +2993,7 @@
         <w:rPr>
           <w:spacing w:val="-6"/>
         </w:rPr>
-        <w:t xml:space="preserve"> </w:t>
-      </w:r>
-      <w:r>
-        <w:t>Windows,</w:t>
-      </w:r>
-      <w:r>
-        <w:rPr>
-          <w:spacing w:val="-5"/>
-        </w:rPr>
-        <w:t xml:space="preserve"> </w:t>
-      </w:r>
-      <w:r>
-        <w:t>C#</w:t>
-      </w:r>
-      <w:r>
-        <w:rPr>
-          <w:spacing w:val="-4"/>
-        </w:rPr>
-        <w:t xml:space="preserve"> </w:t>
-      </w:r>
-      <w:r>
-        <w:t>version</w:t>
-      </w:r>
-      <w:r>
-        <w:rPr>
-          <w:spacing w:val="-4"/>
-        </w:rPr>
-        <w:t xml:space="preserve"> </w:t>
-      </w:r>
-      <w:r>
-        <w:rPr>
-          <w:spacing w:val="-10"/>
-        </w:rPr>
-        <w:t>7.3</w:t>
+        <w:t xml:space="preserve"> Ubuntu</w:t>
       </w:r>
     </w:p>
     <w:p>
@@ -3071,14 +3007,14 @@
           <w:tab w:val="left" w:pos="917"/>
           <w:tab w:val="left" w:pos="918"/>
         </w:tabs>
-        <w:spacing w:before="39"/>
+        <w:spacing w:before="0" w:line="276" w:lineRule="auto"/>
         <w:ind w:left="917" w:hanging="361"/>
       </w:pPr>
       <w:r>
         <w:rPr>
           <w:b/>
         </w:rPr>
-        <w:t>Java</w:t>
+        <w:t>C#</w:t>
       </w:r>
       <w:r>
         <w:rPr>
@@ -3088,19 +3024,6 @@
         <w:t xml:space="preserve"> </w:t>
       </w:r>
       <w:r>
-        <w:rPr>
-          <w:b/>
-          <w:lang w:val="bg-BG"/>
-        </w:rPr>
-        <w:t>11</w:t>
-      </w:r>
-      <w:r>
-        <w:rPr>
-          <w:spacing w:val="-2"/>
-        </w:rPr>
-        <w:t xml:space="preserve"> </w:t>
-      </w:r>
-      <w:r>
         <w:t>–</w:t>
       </w:r>
       <w:r>
@@ -3110,16 +3033,37 @@
         <w:t xml:space="preserve"> </w:t>
       </w:r>
       <w:r>
-        <w:t>OpenJDK 11.0.13,</w:t>
-      </w:r>
-      <w:r>
-        <w:rPr>
-          <w:spacing w:val="-7"/>
+        <w:rPr>
+          <w:spacing w:val="-5"/>
+        </w:rPr>
+        <w:t xml:space="preserve">C# version 7.3, </w:t>
+      </w:r>
+      <w:r>
+        <w:rPr>
+          <w:spacing w:val="-5"/>
+        </w:rPr>
+        <w:t>CSC version 2.10.0.0</w:t>
+      </w:r>
+      <w:r>
+        <w:t>,</w:t>
+      </w:r>
+      <w:r>
+        <w:rPr>
+          <w:spacing w:val="-5"/>
         </w:rPr>
         <w:t xml:space="preserve"> x</w:t>
       </w:r>
       <w:r>
-        <w:t>64 Ubuntu</w:t>
+        <w:t>64</w:t>
+      </w:r>
+      <w:r>
+        <w:rPr>
+          <w:spacing w:val="-6"/>
+        </w:rPr>
+        <w:t xml:space="preserve"> </w:t>
+      </w:r>
+      <w:r>
+        <w:t>Windows</w:t>
       </w:r>
     </w:p>
     <w:p>
@@ -3133,30 +3077,32 @@
           <w:tab w:val="left" w:pos="917"/>
           <w:tab w:val="left" w:pos="918"/>
         </w:tabs>
+        <w:spacing w:before="0" w:line="276" w:lineRule="auto"/>
         <w:ind w:left="917" w:hanging="361"/>
       </w:pPr>
       <w:r>
         <w:rPr>
           <w:b/>
         </w:rPr>
-        <w:t>C</w:t>
+        <w:t>Java</w:t>
       </w:r>
       <w:r>
         <w:rPr>
           <w:b/>
-          <w:spacing w:val="-1"/>
+          <w:spacing w:val="-7"/>
         </w:rPr>
         <w:t xml:space="preserve"> </w:t>
       </w:r>
       <w:r>
         <w:rPr>
           <w:b/>
-        </w:rPr>
-        <w:t>99</w:t>
-      </w:r>
-      <w:r>
-        <w:rPr>
-          <w:spacing w:val="-1"/>
+          <w:lang w:val="bg-BG"/>
+        </w:rPr>
+        <w:t>11</w:t>
+      </w:r>
+      <w:r>
+        <w:rPr>
+          <w:spacing w:val="-2"/>
         </w:rPr>
         <w:t xml:space="preserve"> </w:t>
       </w:r>
@@ -3165,30 +3111,21 @@
       </w:r>
       <w:r>
         <w:rPr>
-          <w:lang w:val="bg-BG"/>
-        </w:rPr>
-        <w:t xml:space="preserve"> </w:t>
-      </w:r>
-      <w:r>
-        <w:t>GCC</w:t>
-      </w:r>
-      <w:r>
-        <w:rPr>
-          <w:spacing w:val="-3"/>
-        </w:rPr>
-        <w:t xml:space="preserve"> </w:t>
-      </w:r>
-      <w:r>
-        <w:t>7.5.0,</w:t>
-      </w:r>
-      <w:r>
-        <w:rPr>
-          <w:spacing w:val="-4"/>
-        </w:rPr>
-        <w:t xml:space="preserve"> </w:t>
-      </w:r>
-      <w:r>
-        <w:t>x64 Ubuntu</w:t>
+          <w:spacing w:val="-5"/>
+        </w:rPr>
+        <w:t xml:space="preserve"> </w:t>
+      </w:r>
+      <w:r>
+        <w:t>OpenJDK 11.0.13,</w:t>
+      </w:r>
+      <w:r>
+        <w:rPr>
+          <w:spacing w:val="-7"/>
+        </w:rPr>
+        <w:t xml:space="preserve"> x</w:t>
+      </w:r>
+      <w:r>
+        <w:t>64 Ubuntu</w:t>
       </w:r>
     </w:p>
     <w:p>
@@ -3202,49 +3139,49 @@
           <w:tab w:val="left" w:pos="917"/>
           <w:tab w:val="left" w:pos="918"/>
         </w:tabs>
-        <w:spacing w:before="39"/>
+        <w:spacing w:before="0" w:line="276" w:lineRule="auto"/>
         <w:ind w:left="917" w:hanging="361"/>
       </w:pPr>
       <w:r>
         <w:rPr>
           <w:b/>
         </w:rPr>
-        <w:t>C++</w:t>
+        <w:t>C</w:t>
       </w:r>
       <w:r>
         <w:rPr>
           <w:b/>
+          <w:spacing w:val="-1"/>
+        </w:rPr>
+        <w:t xml:space="preserve"> </w:t>
+      </w:r>
+      <w:r>
+        <w:rPr>
+          <w:b/>
+        </w:rPr>
+        <w:t>99</w:t>
+      </w:r>
+      <w:r>
+        <w:rPr>
+          <w:spacing w:val="-1"/>
+        </w:rPr>
+        <w:t xml:space="preserve"> </w:t>
+      </w:r>
+      <w:r>
+        <w:t>–</w:t>
+      </w:r>
+      <w:r>
+        <w:rPr>
+          <w:lang w:val="bg-BG"/>
+        </w:rPr>
+        <w:t xml:space="preserve"> </w:t>
+      </w:r>
+      <w:r>
+        <w:t>GCC</w:t>
+      </w:r>
+      <w:r>
+        <w:rPr>
           <w:spacing w:val="-3"/>
-        </w:rPr>
-        <w:t xml:space="preserve"> </w:t>
-      </w:r>
-      <w:r>
-        <w:rPr>
-          <w:b/>
-        </w:rPr>
-        <w:t>14</w:t>
-      </w:r>
-      <w:r>
-        <w:rPr>
-          <w:spacing w:val="-2"/>
-        </w:rPr>
-        <w:t xml:space="preserve"> </w:t>
-      </w:r>
-      <w:r>
-        <w:t>–</w:t>
-      </w:r>
-      <w:r>
-        <w:rPr>
-          <w:lang w:val="bg-BG"/>
-        </w:rPr>
-        <w:t xml:space="preserve"> </w:t>
-      </w:r>
-      <w:r>
-        <w:t>GCC</w:t>
-      </w:r>
-      <w:r>
-        <w:rPr>
-          <w:spacing w:val="-6"/>
         </w:rPr>
         <w:t xml:space="preserve"> </w:t>
       </w:r>
@@ -3272,18 +3209,31 @@
           <w:tab w:val="left" w:pos="917"/>
           <w:tab w:val="left" w:pos="918"/>
         </w:tabs>
+        <w:spacing w:before="0" w:line="276" w:lineRule="auto"/>
         <w:ind w:left="917" w:hanging="361"/>
       </w:pPr>
       <w:r>
         <w:rPr>
           <w:b/>
         </w:rPr>
-        <w:t>JavaScript</w:t>
+        <w:t>C++</w:t>
       </w:r>
       <w:r>
         <w:rPr>
           <w:b/>
-          <w:spacing w:val="-7"/>
+          <w:spacing w:val="-3"/>
+        </w:rPr>
+        <w:t xml:space="preserve"> </w:t>
+      </w:r>
+      <w:r>
+        <w:rPr>
+          <w:b/>
+        </w:rPr>
+        <w:t>14</w:t>
+      </w:r>
+      <w:r>
+        <w:rPr>
+          <w:spacing w:val="-2"/>
         </w:rPr>
         <w:t xml:space="preserve"> </w:t>
       </w:r>
@@ -3292,39 +3242,30 @@
       </w:r>
       <w:r>
         <w:rPr>
-          <w:spacing w:val="-3"/>
-        </w:rPr>
-        <w:t xml:space="preserve"> </w:t>
-      </w:r>
-      <w:r>
-        <w:t>Node.JS</w:t>
-      </w:r>
-      <w:r>
-        <w:rPr>
-          <w:spacing w:val="-5"/>
-        </w:rPr>
-        <w:t xml:space="preserve"> </w:t>
-      </w:r>
-      <w:r>
-        <w:t>version</w:t>
-      </w:r>
-      <w:r>
-        <w:rPr>
-          <w:spacing w:val="-5"/>
-        </w:rPr>
-        <w:t xml:space="preserve"> </w:t>
-      </w:r>
-      <w:r>
-        <w:t>v12.22.9,</w:t>
-      </w:r>
-      <w:r>
-        <w:rPr>
-          <w:spacing w:val="-5"/>
-        </w:rPr>
-        <w:t xml:space="preserve"> x</w:t>
-      </w:r>
-      <w:r>
-        <w:t>64 Ubuntu</w:t>
+          <w:lang w:val="bg-BG"/>
+        </w:rPr>
+        <w:t xml:space="preserve"> </w:t>
+      </w:r>
+      <w:r>
+        <w:t>GCC</w:t>
+      </w:r>
+      <w:r>
+        <w:rPr>
+          <w:spacing w:val="-6"/>
+        </w:rPr>
+        <w:t xml:space="preserve"> </w:t>
+      </w:r>
+      <w:r>
+        <w:t>7.5.0,</w:t>
+      </w:r>
+      <w:r>
+        <w:rPr>
+          <w:spacing w:val="-4"/>
+        </w:rPr>
+        <w:t xml:space="preserve"> </w:t>
+      </w:r>
+      <w:r>
+        <w:t>x64 Ubuntu</w:t>
       </w:r>
     </w:p>
     <w:p>
@@ -3338,49 +3279,37 @@
           <w:tab w:val="left" w:pos="917"/>
           <w:tab w:val="left" w:pos="918"/>
         </w:tabs>
-        <w:spacing w:before="42"/>
+        <w:spacing w:before="0" w:line="276" w:lineRule="auto"/>
         <w:ind w:left="917" w:hanging="361"/>
       </w:pPr>
       <w:r>
         <w:rPr>
           <w:b/>
         </w:rPr>
-        <w:t>Python</w:t>
+        <w:t>JavaScript</w:t>
       </w:r>
       <w:r>
         <w:rPr>
           <w:b/>
+          <w:spacing w:val="-7"/>
+        </w:rPr>
+        <w:t xml:space="preserve"> </w:t>
+      </w:r>
+      <w:r>
+        <w:t>–</w:t>
+      </w:r>
+      <w:r>
+        <w:rPr>
           <w:spacing w:val="-3"/>
         </w:rPr>
         <w:t xml:space="preserve"> </w:t>
       </w:r>
       <w:r>
-        <w:rPr>
-          <w:b/>
-        </w:rPr>
-        <w:t>3.6</w:t>
-      </w:r>
-      <w:r>
-        <w:rPr>
-          <w:spacing w:val="-2"/>
-        </w:rPr>
-        <w:t xml:space="preserve"> </w:t>
-      </w:r>
-      <w:r>
-        <w:t>–</w:t>
-      </w:r>
-      <w:r>
-        <w:rPr>
-          <w:spacing w:val="-4"/>
-        </w:rPr>
-        <w:t xml:space="preserve"> </w:t>
-      </w:r>
-      <w:r>
-        <w:t>Python</w:t>
-      </w:r>
-      <w:r>
-        <w:rPr>
-          <w:spacing w:val="-6"/>
+        <w:t>Node.JS</w:t>
+      </w:r>
+      <w:r>
+        <w:rPr>
+          <w:spacing w:val="-5"/>
         </w:rPr>
         <w:t xml:space="preserve"> </w:t>
       </w:r>
@@ -3389,16 +3318,16 @@
       </w:r>
       <w:r>
         <w:rPr>
-          <w:spacing w:val="-4"/>
-        </w:rPr>
-        <w:t xml:space="preserve"> </w:t>
-      </w:r>
-      <w:r>
-        <w:t>3.6.9,</w:t>
-      </w:r>
-      <w:r>
-        <w:rPr>
-          <w:spacing w:val="-2"/>
+          <w:spacing w:val="-5"/>
+        </w:rPr>
+        <w:t xml:space="preserve"> </w:t>
+      </w:r>
+      <w:r>
+        <w:t>v12.22.9,</w:t>
+      </w:r>
+      <w:r>
+        <w:rPr>
+          <w:spacing w:val="-5"/>
         </w:rPr>
         <w:t xml:space="preserve"> x</w:t>
       </w:r>
@@ -3417,7 +3346,86 @@
           <w:tab w:val="left" w:pos="917"/>
           <w:tab w:val="left" w:pos="918"/>
         </w:tabs>
-        <w:spacing w:before="39"/>
+        <w:spacing w:before="0" w:line="276" w:lineRule="auto"/>
+        <w:ind w:left="917" w:hanging="361"/>
+      </w:pPr>
+      <w:r>
+        <w:rPr>
+          <w:b/>
+        </w:rPr>
+        <w:t>Python</w:t>
+      </w:r>
+      <w:r>
+        <w:rPr>
+          <w:b/>
+          <w:spacing w:val="-3"/>
+        </w:rPr>
+        <w:t xml:space="preserve"> </w:t>
+      </w:r>
+      <w:r>
+        <w:rPr>
+          <w:b/>
+        </w:rPr>
+        <w:t>3.6</w:t>
+      </w:r>
+      <w:r>
+        <w:rPr>
+          <w:spacing w:val="-2"/>
+        </w:rPr>
+        <w:t xml:space="preserve"> </w:t>
+      </w:r>
+      <w:r>
+        <w:t>–</w:t>
+      </w:r>
+      <w:r>
+        <w:rPr>
+          <w:spacing w:val="-4"/>
+        </w:rPr>
+        <w:t xml:space="preserve"> </w:t>
+      </w:r>
+      <w:r>
+        <w:t>Python</w:t>
+      </w:r>
+      <w:r>
+        <w:rPr>
+          <w:spacing w:val="-6"/>
+        </w:rPr>
+        <w:t xml:space="preserve"> </w:t>
+      </w:r>
+      <w:r>
+        <w:t>version</w:t>
+      </w:r>
+      <w:r>
+        <w:rPr>
+          <w:spacing w:val="-4"/>
+        </w:rPr>
+        <w:t xml:space="preserve"> </w:t>
+      </w:r>
+      <w:r>
+        <w:t>3.6.9,</w:t>
+      </w:r>
+      <w:r>
+        <w:rPr>
+          <w:spacing w:val="-2"/>
+        </w:rPr>
+        <w:t xml:space="preserve"> x</w:t>
+      </w:r>
+      <w:r>
+        <w:t>64 Ubuntu</w:t>
+      </w:r>
+    </w:p>
+    <w:p>
+      <w:pPr>
+        <w:pStyle w:val="ListParagraph"/>
+        <w:numPr>
+          <w:ilvl w:val="0"/>
+          <w:numId w:val="1"/>
+        </w:numPr>
+        <w:tabs>
+          <w:tab w:val="left" w:pos="917"/>
+          <w:tab w:val="left" w:pos="918"/>
+        </w:tabs>
+        <w:spacing w:before="0" w:line="276" w:lineRule="auto"/>
         <w:ind w:left="917" w:hanging="361"/>
       </w:pPr>
       <w:r>
@@ -3782,14 +3790,12 @@
         </w:rPr>
         <w:t xml:space="preserve"> </w:t>
       </w:r>
-      <w:proofErr w:type="gramStart"/>
       <w:r>
         <w:rPr>
           <w:b/>
         </w:rPr>
         <w:t>amount</w:t>
       </w:r>
-      <w:proofErr w:type="gramEnd"/>
       <w:r>
         <w:rPr>
           <w:b/>
@@ -4171,14 +4177,12 @@
         </w:rPr>
         <w:t xml:space="preserve"> </w:t>
       </w:r>
-      <w:proofErr w:type="gramStart"/>
       <w:r>
         <w:rPr>
           <w:spacing w:val="-2"/>
         </w:rPr>
         <w:t>numbers</w:t>
       </w:r>
-      <w:proofErr w:type="gramEnd"/>
     </w:p>
     <w:p>
       <w:pPr>
@@ -4348,11 +4352,9 @@
         </w:rPr>
         <w:t xml:space="preserve"> </w:t>
       </w:r>
-      <w:proofErr w:type="gramStart"/>
       <w:r>
         <w:t>input</w:t>
       </w:r>
-      <w:proofErr w:type="gramEnd"/>
       <w:r>
         <w:rPr>
           <w:spacing w:val="-1"/>
@@ -5116,7 +5118,6 @@
         <w:t xml:space="preserve"> </w:t>
       </w:r>
       <w:proofErr w:type="spellStart"/>
-      <w:proofErr w:type="gramStart"/>
       <w:r>
         <w:rPr>
           <w:spacing w:val="-5"/>
@@ -5124,7 +5125,6 @@
         <w:t>ms</w:t>
       </w:r>
       <w:proofErr w:type="spellEnd"/>
-      <w:proofErr w:type="gramEnd"/>
     </w:p>
     <w:p>
       <w:pPr>
@@ -5192,14 +5192,12 @@
         </w:rPr>
         <w:t xml:space="preserve"> </w:t>
       </w:r>
-      <w:proofErr w:type="gramStart"/>
       <w:r>
         <w:rPr>
           <w:spacing w:val="-5"/>
         </w:rPr>
         <w:t>MB</w:t>
       </w:r>
-      <w:proofErr w:type="gramEnd"/>
     </w:p>
     <w:p>
       <w:pPr>
@@ -6640,6 +6638,1181 @@
         <w:tblLook w:val="01E0" w:firstRow="1" w:lastRow="1" w:firstColumn="1" w:lastColumn="1" w:noHBand="0" w:noVBand="0"/>
       </w:tblPr>
       <w:tblGrid>
+        <w:gridCol w:w="10265"/>
+      </w:tblGrid>
+      <w:tr>
+        <w:trPr>
+          <w:trHeight w:val="318"/>
+        </w:trPr>
+        <w:tc>
+          <w:tcPr>
+            <w:tcW w:w="10265" w:type="dxa"/>
+            <w:shd w:val="clear" w:color="auto" w:fill="D9D9D9"/>
+          </w:tcPr>
+          <w:p>
+            <w:pPr>
+              <w:pStyle w:val="TableParagraph"/>
+              <w:spacing w:before="109"/>
+              <w:ind w:left="4273" w:right="4266"/>
+              <w:jc w:val="center"/>
+              <w:rPr>
+                <w:rFonts w:ascii="Calibri"/>
+                <w:b/>
+              </w:rPr>
+            </w:pPr>
+            <w:r>
+              <w:rPr>
+                <w:rFonts w:ascii="Calibri"/>
+                <w:b/>
+                <w:spacing w:val="-2"/>
+              </w:rPr>
+              <w:t>Min3Numbers.cs</w:t>
+            </w:r>
+          </w:p>
+        </w:tc>
+      </w:tr>
+      <w:tr>
+        <w:trPr>
+          <w:trHeight w:val="3838"/>
+        </w:trPr>
+        <w:tc>
+          <w:tcPr>
+            <w:tcW w:w="10265" w:type="dxa"/>
+          </w:tcPr>
+          <w:p>
+            <w:pPr>
+              <w:pStyle w:val="TableParagraph"/>
+              <w:ind w:left="113" w:right="4309"/>
+            </w:pPr>
+            <w:r>
+              <w:rPr>
+                <w:color w:val="0000FF"/>
+              </w:rPr>
+              <w:t>int</w:t>
+            </w:r>
+            <w:r>
+              <w:rPr>
+                <w:color w:val="0000FF"/>
+                <w:spacing w:val="-13"/>
+              </w:rPr>
+              <w:t xml:space="preserve"> </w:t>
+            </w:r>
+            <w:r>
+              <w:t>n</w:t>
+            </w:r>
+            <w:r>
+              <w:rPr>
+                <w:spacing w:val="-14"/>
+              </w:rPr>
+              <w:t xml:space="preserve"> </w:t>
+            </w:r>
+            <w:r>
+              <w:t>=</w:t>
+            </w:r>
+            <w:r>
+              <w:rPr>
+                <w:spacing w:val="-13"/>
+              </w:rPr>
+              <w:t xml:space="preserve"> </w:t>
+            </w:r>
+            <w:proofErr w:type="spellStart"/>
+            <w:r>
+              <w:rPr>
+                <w:color w:val="0000FF"/>
+              </w:rPr>
+              <w:t>int</w:t>
+            </w:r>
+            <w:r>
+              <w:t>.Parse</w:t>
+            </w:r>
+            <w:proofErr w:type="spellEnd"/>
+            <w:r>
+              <w:t>(</w:t>
+            </w:r>
+            <w:proofErr w:type="spellStart"/>
+            <w:r>
+              <w:rPr>
+                <w:color w:val="2B91AE"/>
+              </w:rPr>
+              <w:t>Console</w:t>
+            </w:r>
+            <w:r>
+              <w:t>.ReadLine</w:t>
+            </w:r>
+            <w:proofErr w:type="spellEnd"/>
+            <w:r>
+              <w:t>());</w:t>
+            </w:r>
+          </w:p>
+          <w:p>
+            <w:pPr>
+              <w:pStyle w:val="TableParagraph"/>
+              <w:ind w:left="113" w:right="4309"/>
+            </w:pPr>
+            <w:r>
+              <w:rPr>
+                <w:color w:val="0000FF"/>
+              </w:rPr>
+              <w:t>int</w:t>
+            </w:r>
+            <w:r>
+              <w:t xml:space="preserve">[] numbers = </w:t>
+            </w:r>
+            <w:r>
+              <w:rPr>
+                <w:color w:val="0000FF"/>
+              </w:rPr>
+              <w:t>new int</w:t>
+            </w:r>
+            <w:r>
+              <w:t>[n];</w:t>
+            </w:r>
+          </w:p>
+          <w:p>
+            <w:pPr>
+              <w:pStyle w:val="TableParagraph"/>
+              <w:ind w:left="113" w:right="4309"/>
+            </w:pPr>
+          </w:p>
+          <w:p>
+            <w:pPr>
+              <w:pStyle w:val="TableParagraph"/>
+              <w:spacing w:before="1" w:line="257" w:lineRule="exact"/>
+              <w:ind w:left="113"/>
+            </w:pPr>
+            <w:r>
+              <w:rPr>
+                <w:color w:val="0000FF"/>
+              </w:rPr>
+              <w:t>for</w:t>
+            </w:r>
+            <w:r>
+              <w:rPr>
+                <w:color w:val="0000FF"/>
+                <w:spacing w:val="-3"/>
+              </w:rPr>
+              <w:t xml:space="preserve"> </w:t>
+            </w:r>
+            <w:r>
+              <w:t>(</w:t>
+            </w:r>
+            <w:r>
+              <w:rPr>
+                <w:color w:val="0000FF"/>
+              </w:rPr>
+              <w:t>int</w:t>
+            </w:r>
+            <w:r>
+              <w:rPr>
+                <w:color w:val="0000FF"/>
+                <w:spacing w:val="-2"/>
+              </w:rPr>
+              <w:t xml:space="preserve"> </w:t>
+            </w:r>
+            <w:proofErr w:type="spellStart"/>
+            <w:r>
+              <w:t>i</w:t>
+            </w:r>
+            <w:proofErr w:type="spellEnd"/>
+            <w:r>
+              <w:rPr>
+                <w:spacing w:val="-2"/>
+              </w:rPr>
+              <w:t xml:space="preserve"> </w:t>
+            </w:r>
+            <w:r>
+              <w:t>=</w:t>
+            </w:r>
+            <w:r>
+              <w:rPr>
+                <w:spacing w:val="-2"/>
+              </w:rPr>
+              <w:t xml:space="preserve"> </w:t>
+            </w:r>
+            <w:r>
+              <w:t>0;</w:t>
+            </w:r>
+            <w:r>
+              <w:rPr>
+                <w:spacing w:val="-2"/>
+              </w:rPr>
+              <w:t xml:space="preserve"> </w:t>
+            </w:r>
+            <w:proofErr w:type="spellStart"/>
+            <w:r>
+              <w:t>i</w:t>
+            </w:r>
+            <w:proofErr w:type="spellEnd"/>
+            <w:r>
+              <w:rPr>
+                <w:spacing w:val="-2"/>
+              </w:rPr>
+              <w:t xml:space="preserve"> </w:t>
+            </w:r>
+            <w:r>
+              <w:t>&lt;</w:t>
+            </w:r>
+            <w:r>
+              <w:rPr>
+                <w:spacing w:val="-3"/>
+              </w:rPr>
+              <w:t xml:space="preserve"> </w:t>
+            </w:r>
+            <w:r>
+              <w:t>n;</w:t>
+            </w:r>
+            <w:r>
+              <w:rPr>
+                <w:spacing w:val="-2"/>
+              </w:rPr>
+              <w:t xml:space="preserve"> </w:t>
+            </w:r>
+            <w:proofErr w:type="spellStart"/>
+            <w:r>
+              <w:rPr>
+                <w:spacing w:val="-4"/>
+              </w:rPr>
+              <w:t>i</w:t>
+            </w:r>
+            <w:proofErr w:type="spellEnd"/>
+            <w:r>
+              <w:rPr>
+                <w:spacing w:val="-4"/>
+              </w:rPr>
+              <w:t>++)</w:t>
+            </w:r>
+          </w:p>
+          <w:p>
+            <w:pPr>
+              <w:pStyle w:val="TableParagraph"/>
+              <w:spacing w:line="257" w:lineRule="exact"/>
+              <w:ind w:left="113"/>
+            </w:pPr>
+            <w:r>
+              <w:t>{</w:t>
+            </w:r>
+          </w:p>
+          <w:p>
+            <w:pPr>
+              <w:pStyle w:val="TableParagraph"/>
+              <w:spacing w:before="2" w:line="257" w:lineRule="exact"/>
+              <w:ind w:left="720"/>
+            </w:pPr>
+            <w:r>
+              <w:t>numbers[</w:t>
+            </w:r>
+            <w:proofErr w:type="spellStart"/>
+            <w:r>
+              <w:t>i</w:t>
+            </w:r>
+            <w:proofErr w:type="spellEnd"/>
+            <w:r>
+              <w:t>]</w:t>
+            </w:r>
+            <w:r>
+              <w:rPr>
+                <w:spacing w:val="-6"/>
+              </w:rPr>
+              <w:t xml:space="preserve"> </w:t>
+            </w:r>
+            <w:r>
+              <w:t>=</w:t>
+            </w:r>
+            <w:r>
+              <w:rPr>
+                <w:spacing w:val="-3"/>
+              </w:rPr>
+              <w:t xml:space="preserve"> </w:t>
+            </w:r>
+            <w:proofErr w:type="spellStart"/>
+            <w:r>
+              <w:rPr>
+                <w:color w:val="0000FF"/>
+                <w:spacing w:val="-2"/>
+              </w:rPr>
+              <w:t>int</w:t>
+            </w:r>
+            <w:r>
+              <w:rPr>
+                <w:spacing w:val="-2"/>
+              </w:rPr>
+              <w:t>.Parse</w:t>
+            </w:r>
+            <w:proofErr w:type="spellEnd"/>
+            <w:r>
+              <w:rPr>
+                <w:spacing w:val="-2"/>
+              </w:rPr>
+              <w:t>(</w:t>
+            </w:r>
+            <w:proofErr w:type="spellStart"/>
+            <w:r>
+              <w:rPr>
+                <w:color w:val="2B91AE"/>
+                <w:spacing w:val="-2"/>
+              </w:rPr>
+              <w:t>Console</w:t>
+            </w:r>
+            <w:r>
+              <w:rPr>
+                <w:spacing w:val="-2"/>
+              </w:rPr>
+              <w:t>.ReadLine</w:t>
+            </w:r>
+            <w:proofErr w:type="spellEnd"/>
+            <w:r>
+              <w:rPr>
+                <w:spacing w:val="-2"/>
+              </w:rPr>
+              <w:t>());</w:t>
+            </w:r>
+          </w:p>
+          <w:p>
+            <w:pPr>
+              <w:pStyle w:val="TableParagraph"/>
+              <w:spacing w:line="257" w:lineRule="exact"/>
+              <w:ind w:left="113"/>
+            </w:pPr>
+            <w:r>
+              <w:t>}</w:t>
+            </w:r>
+          </w:p>
+          <w:p>
+            <w:pPr>
+              <w:pStyle w:val="TableParagraph"/>
+              <w:spacing w:before="6" w:line="510" w:lineRule="atLeast"/>
+              <w:ind w:left="113" w:right="2380"/>
+            </w:pPr>
+            <w:r>
+              <w:rPr>
+                <w:color w:val="0000FF"/>
+              </w:rPr>
+              <w:t>var</w:t>
+            </w:r>
+            <w:r>
+              <w:rPr>
+                <w:color w:val="0000FF"/>
+                <w:spacing w:val="-8"/>
+              </w:rPr>
+              <w:t xml:space="preserve"> </w:t>
+            </w:r>
+            <w:r>
+              <w:t>smallest3Nums</w:t>
+            </w:r>
+            <w:r>
+              <w:rPr>
+                <w:spacing w:val="-9"/>
+              </w:rPr>
+              <w:t xml:space="preserve"> </w:t>
+            </w:r>
+            <w:r>
+              <w:t>=</w:t>
+            </w:r>
+            <w:r>
+              <w:rPr>
+                <w:spacing w:val="-11"/>
+              </w:rPr>
+              <w:t xml:space="preserve"> </w:t>
+            </w:r>
+            <w:proofErr w:type="spellStart"/>
+            <w:r>
+              <w:t>numbers.OrderBy</w:t>
+            </w:r>
+            <w:proofErr w:type="spellEnd"/>
+            <w:r>
+              <w:t>(</w:t>
+            </w:r>
+            <w:proofErr w:type="spellStart"/>
+            <w:r>
+              <w:t>i</w:t>
+            </w:r>
+            <w:proofErr w:type="spellEnd"/>
+            <w:r>
+              <w:rPr>
+                <w:spacing w:val="-9"/>
+              </w:rPr>
+              <w:t xml:space="preserve"> </w:t>
+            </w:r>
+            <w:r>
+              <w:t>=&gt;</w:t>
+            </w:r>
+            <w:r>
+              <w:rPr>
+                <w:spacing w:val="-9"/>
+              </w:rPr>
+              <w:t xml:space="preserve"> </w:t>
+            </w:r>
+            <w:proofErr w:type="spellStart"/>
+            <w:r>
+              <w:t>i</w:t>
+            </w:r>
+            <w:proofErr w:type="spellEnd"/>
+            <w:r>
+              <w:t xml:space="preserve">).Take(3); </w:t>
+            </w:r>
+          </w:p>
+          <w:p>
+            <w:pPr>
+              <w:pStyle w:val="TableParagraph"/>
+              <w:spacing w:before="6" w:line="510" w:lineRule="atLeast"/>
+              <w:ind w:left="113" w:right="2380"/>
+            </w:pPr>
+            <w:r>
+              <w:rPr>
+                <w:color w:val="0000FF"/>
+              </w:rPr>
+              <w:t xml:space="preserve">foreach </w:t>
+            </w:r>
+            <w:r>
+              <w:t>(</w:t>
+            </w:r>
+            <w:r>
+              <w:rPr>
+                <w:color w:val="0000FF"/>
+              </w:rPr>
+              <w:t xml:space="preserve">var </w:t>
+            </w:r>
+            <w:r>
+              <w:t xml:space="preserve">num </w:t>
+            </w:r>
+            <w:r>
+              <w:rPr>
+                <w:color w:val="0000FF"/>
+              </w:rPr>
+              <w:t xml:space="preserve">in </w:t>
+            </w:r>
+            <w:r>
+              <w:t>smallest3Nums)</w:t>
+            </w:r>
+          </w:p>
+          <w:p>
+            <w:pPr>
+              <w:pStyle w:val="TableParagraph"/>
+              <w:spacing w:before="5" w:line="257" w:lineRule="exact"/>
+              <w:ind w:left="113"/>
+            </w:pPr>
+            <w:r>
+              <w:t>{</w:t>
+            </w:r>
+          </w:p>
+          <w:p>
+            <w:pPr>
+              <w:pStyle w:val="TableParagraph"/>
+              <w:spacing w:line="257" w:lineRule="exact"/>
+              <w:ind w:left="720"/>
+            </w:pPr>
+            <w:proofErr w:type="spellStart"/>
+            <w:r>
+              <w:rPr>
+                <w:color w:val="2B91AE"/>
+                <w:spacing w:val="-2"/>
+              </w:rPr>
+              <w:t>Console</w:t>
+            </w:r>
+            <w:r>
+              <w:rPr>
+                <w:spacing w:val="-2"/>
+              </w:rPr>
+              <w:t>.WriteLine</w:t>
+            </w:r>
+            <w:proofErr w:type="spellEnd"/>
+            <w:r>
+              <w:rPr>
+                <w:spacing w:val="-2"/>
+              </w:rPr>
+              <w:t>(num);</w:t>
+            </w:r>
+          </w:p>
+          <w:p>
+            <w:pPr>
+              <w:pStyle w:val="TableParagraph"/>
+              <w:spacing w:line="257" w:lineRule="exact"/>
+              <w:ind w:left="113"/>
+            </w:pPr>
+            <w:r>
+              <w:t>}</w:t>
+            </w:r>
+          </w:p>
+        </w:tc>
+      </w:tr>
+    </w:tbl>
+    <w:p>
+      <w:pPr>
+        <w:pStyle w:val="BodyText"/>
+        <w:spacing w:before="116"/>
+        <w:ind w:left="196"/>
+      </w:pPr>
+      <w:r>
+        <w:t>Constraints</w:t>
+      </w:r>
+      <w:r>
+        <w:rPr>
+          <w:spacing w:val="-5"/>
+        </w:rPr>
+        <w:t xml:space="preserve"> </w:t>
+      </w:r>
+      <w:r>
+        <w:t>in</w:t>
+      </w:r>
+      <w:r>
+        <w:rPr>
+          <w:spacing w:val="-3"/>
+        </w:rPr>
+        <w:t xml:space="preserve"> </w:t>
+      </w:r>
+      <w:r>
+        <w:t>the</w:t>
+      </w:r>
+      <w:r>
+        <w:rPr>
+          <w:spacing w:val="-5"/>
+        </w:rPr>
+        <w:t xml:space="preserve"> </w:t>
+      </w:r>
+      <w:r>
+        <w:t>judge</w:t>
+      </w:r>
+      <w:r>
+        <w:rPr>
+          <w:spacing w:val="-2"/>
+        </w:rPr>
+        <w:t xml:space="preserve"> </w:t>
+      </w:r>
+      <w:r>
+        <w:t>system</w:t>
+      </w:r>
+      <w:r>
+        <w:rPr>
+          <w:spacing w:val="-5"/>
+        </w:rPr>
+        <w:t xml:space="preserve"> </w:t>
+      </w:r>
+      <w:r>
+        <w:t>about</w:t>
+      </w:r>
+      <w:r>
+        <w:rPr>
+          <w:spacing w:val="-2"/>
+        </w:rPr>
+        <w:t xml:space="preserve"> </w:t>
+      </w:r>
+      <w:r>
+        <w:t>the</w:t>
+      </w:r>
+      <w:r>
+        <w:rPr>
+          <w:spacing w:val="-5"/>
+        </w:rPr>
+        <w:t xml:space="preserve"> </w:t>
+      </w:r>
+      <w:r>
+        <w:t>C#</w:t>
+      </w:r>
+      <w:r>
+        <w:rPr>
+          <w:spacing w:val="-1"/>
+        </w:rPr>
+        <w:t xml:space="preserve"> </w:t>
+      </w:r>
+      <w:r>
+        <w:rPr>
+          <w:spacing w:val="-2"/>
+        </w:rPr>
+        <w:t>language:</w:t>
+      </w:r>
+    </w:p>
+    <w:p>
+      <w:pPr>
+        <w:pStyle w:val="ListParagraph"/>
+        <w:numPr>
+          <w:ilvl w:val="0"/>
+          <w:numId w:val="1"/>
+        </w:numPr>
+        <w:tabs>
+          <w:tab w:val="left" w:pos="917"/>
+          <w:tab w:val="left" w:pos="918"/>
+        </w:tabs>
+        <w:spacing w:before="159"/>
+        <w:ind w:left="917" w:hanging="361"/>
+      </w:pPr>
+      <w:r>
+        <w:t>Supported</w:t>
+      </w:r>
+      <w:r>
+        <w:rPr>
+          <w:spacing w:val="-5"/>
+        </w:rPr>
+        <w:t xml:space="preserve"> </w:t>
+      </w:r>
+      <w:r>
+        <w:t>version:</w:t>
+      </w:r>
+      <w:r>
+        <w:rPr>
+          <w:spacing w:val="-1"/>
+        </w:rPr>
+        <w:t xml:space="preserve"> </w:t>
+      </w:r>
+      <w:r>
+        <w:t>C#</w:t>
+      </w:r>
+      <w:r>
+        <w:rPr>
+          <w:spacing w:val="-5"/>
+        </w:rPr>
+        <w:t xml:space="preserve"> </w:t>
+      </w:r>
+      <w:r>
+        <w:t>10</w:t>
+      </w:r>
+      <w:r>
+        <w:t>,</w:t>
+      </w:r>
+      <w:r>
+        <w:rPr>
+          <w:spacing w:val="-5"/>
+        </w:rPr>
+        <w:t xml:space="preserve"> </w:t>
+      </w:r>
+      <w:r>
+        <w:rPr>
+          <w:spacing w:val="-5"/>
+        </w:rPr>
+        <w:t>.NET 6</w:t>
+      </w:r>
+      <w:r>
+        <w:t>,</w:t>
+      </w:r>
+      <w:r>
+        <w:rPr>
+          <w:spacing w:val="-5"/>
+        </w:rPr>
+        <w:t xml:space="preserve"> </w:t>
+      </w:r>
+      <w:r>
+        <w:t>64-bit</w:t>
+      </w:r>
+      <w:r>
+        <w:rPr>
+          <w:spacing w:val="-6"/>
+        </w:rPr>
+        <w:t xml:space="preserve"> </w:t>
+      </w:r>
+      <w:r>
+        <w:t>on</w:t>
+      </w:r>
+      <w:r>
+        <w:rPr>
+          <w:spacing w:val="-5"/>
+        </w:rPr>
+        <w:t xml:space="preserve"> </w:t>
+      </w:r>
+      <w:r>
+        <w:rPr>
+          <w:spacing w:val="-2"/>
+        </w:rPr>
+        <w:t>Ubuntu</w:t>
+      </w:r>
+      <w:r>
+        <w:rPr>
+          <w:spacing w:val="-2"/>
+        </w:rPr>
+        <w:t>.</w:t>
+      </w:r>
+    </w:p>
+    <w:p>
+      <w:pPr>
+        <w:tabs>
+          <w:tab w:val="left" w:pos="917"/>
+          <w:tab w:val="left" w:pos="918"/>
+        </w:tabs>
+        <w:ind w:left="556"/>
+      </w:pPr>
+    </w:p>
+    <w:p>
+      <w:pPr>
+        <w:tabs>
+          <w:tab w:val="left" w:pos="917"/>
+          <w:tab w:val="left" w:pos="918"/>
+        </w:tabs>
+        <w:ind w:left="556"/>
+      </w:pPr>
+    </w:p>
+    <w:p>
+      <w:pPr>
+        <w:tabs>
+          <w:tab w:val="left" w:pos="917"/>
+          <w:tab w:val="left" w:pos="918"/>
+        </w:tabs>
+        <w:ind w:left="556"/>
+      </w:pPr>
+    </w:p>
+    <w:p>
+      <w:pPr>
+        <w:tabs>
+          <w:tab w:val="left" w:pos="917"/>
+          <w:tab w:val="left" w:pos="918"/>
+        </w:tabs>
+        <w:ind w:left="556"/>
+      </w:pPr>
+    </w:p>
+    <w:p>
+      <w:pPr>
+        <w:tabs>
+          <w:tab w:val="left" w:pos="917"/>
+          <w:tab w:val="left" w:pos="918"/>
+        </w:tabs>
+        <w:ind w:left="556"/>
+      </w:pPr>
+    </w:p>
+    <w:p>
+      <w:pPr>
+        <w:tabs>
+          <w:tab w:val="left" w:pos="917"/>
+          <w:tab w:val="left" w:pos="918"/>
+        </w:tabs>
+        <w:ind w:left="556"/>
+      </w:pPr>
+    </w:p>
+    <w:p>
+      <w:pPr>
+        <w:tabs>
+          <w:tab w:val="left" w:pos="917"/>
+          <w:tab w:val="left" w:pos="918"/>
+        </w:tabs>
+        <w:ind w:left="556"/>
+      </w:pPr>
+    </w:p>
+    <w:p>
+      <w:pPr>
+        <w:tabs>
+          <w:tab w:val="left" w:pos="917"/>
+          <w:tab w:val="left" w:pos="918"/>
+        </w:tabs>
+        <w:ind w:left="556"/>
+      </w:pPr>
+    </w:p>
+    <w:p>
+      <w:pPr>
+        <w:tabs>
+          <w:tab w:val="left" w:pos="917"/>
+          <w:tab w:val="left" w:pos="918"/>
+        </w:tabs>
+        <w:ind w:left="556"/>
+      </w:pPr>
+    </w:p>
+    <w:p>
+      <w:pPr>
+        <w:tabs>
+          <w:tab w:val="left" w:pos="917"/>
+          <w:tab w:val="left" w:pos="918"/>
+        </w:tabs>
+        <w:ind w:left="556"/>
+      </w:pPr>
+    </w:p>
+    <w:p>
+      <w:pPr>
+        <w:tabs>
+          <w:tab w:val="left" w:pos="917"/>
+          <w:tab w:val="left" w:pos="918"/>
+        </w:tabs>
+        <w:ind w:left="556"/>
+      </w:pPr>
+    </w:p>
+    <w:p>
+      <w:pPr>
+        <w:tabs>
+          <w:tab w:val="left" w:pos="917"/>
+          <w:tab w:val="left" w:pos="918"/>
+        </w:tabs>
+        <w:ind w:left="556"/>
+      </w:pPr>
+    </w:p>
+    <w:p>
+      <w:pPr>
+        <w:tabs>
+          <w:tab w:val="left" w:pos="917"/>
+          <w:tab w:val="left" w:pos="918"/>
+        </w:tabs>
+        <w:ind w:left="556"/>
+      </w:pPr>
+    </w:p>
+    <w:p>
+      <w:pPr>
+        <w:tabs>
+          <w:tab w:val="left" w:pos="917"/>
+          <w:tab w:val="left" w:pos="918"/>
+        </w:tabs>
+        <w:ind w:left="556"/>
+      </w:pPr>
+    </w:p>
+    <w:p>
+      <w:pPr>
+        <w:tabs>
+          <w:tab w:val="left" w:pos="917"/>
+          <w:tab w:val="left" w:pos="918"/>
+        </w:tabs>
+        <w:ind w:left="556"/>
+      </w:pPr>
+    </w:p>
+    <w:p>
+      <w:pPr>
+        <w:tabs>
+          <w:tab w:val="left" w:pos="917"/>
+          <w:tab w:val="left" w:pos="918"/>
+        </w:tabs>
+        <w:ind w:left="556"/>
+      </w:pPr>
+    </w:p>
+    <w:p>
+      <w:pPr>
+        <w:tabs>
+          <w:tab w:val="left" w:pos="917"/>
+          <w:tab w:val="left" w:pos="918"/>
+        </w:tabs>
+        <w:ind w:left="556"/>
+      </w:pPr>
+    </w:p>
+    <w:p>
+      <w:pPr>
+        <w:tabs>
+          <w:tab w:val="left" w:pos="917"/>
+          <w:tab w:val="left" w:pos="918"/>
+        </w:tabs>
+        <w:ind w:left="556"/>
+      </w:pPr>
+    </w:p>
+    <w:p>
+      <w:pPr>
+        <w:tabs>
+          <w:tab w:val="left" w:pos="917"/>
+          <w:tab w:val="left" w:pos="918"/>
+        </w:tabs>
+        <w:ind w:left="556"/>
+      </w:pPr>
+    </w:p>
+    <w:p>
+      <w:pPr>
+        <w:tabs>
+          <w:tab w:val="left" w:pos="917"/>
+          <w:tab w:val="left" w:pos="918"/>
+        </w:tabs>
+        <w:ind w:left="556"/>
+      </w:pPr>
+    </w:p>
+    <w:p>
+      <w:pPr>
+        <w:tabs>
+          <w:tab w:val="left" w:pos="917"/>
+          <w:tab w:val="left" w:pos="918"/>
+        </w:tabs>
+        <w:ind w:left="556"/>
+      </w:pPr>
+    </w:p>
+    <w:p>
+      <w:pPr>
+        <w:tabs>
+          <w:tab w:val="left" w:pos="917"/>
+          <w:tab w:val="left" w:pos="918"/>
+        </w:tabs>
+        <w:ind w:left="556"/>
+      </w:pPr>
+    </w:p>
+    <w:p>
+      <w:pPr>
+        <w:tabs>
+          <w:tab w:val="left" w:pos="917"/>
+          <w:tab w:val="left" w:pos="918"/>
+        </w:tabs>
+        <w:ind w:left="556"/>
+      </w:pPr>
+    </w:p>
+    <w:p>
+      <w:pPr>
+        <w:tabs>
+          <w:tab w:val="left" w:pos="917"/>
+          <w:tab w:val="left" w:pos="918"/>
+        </w:tabs>
+        <w:ind w:left="556"/>
+      </w:pPr>
+    </w:p>
+    <w:p>
+      <w:pPr>
+        <w:tabs>
+          <w:tab w:val="left" w:pos="917"/>
+          <w:tab w:val="left" w:pos="918"/>
+        </w:tabs>
+        <w:ind w:left="556"/>
+      </w:pPr>
+    </w:p>
+    <w:p>
+      <w:pPr>
+        <w:tabs>
+          <w:tab w:val="left" w:pos="917"/>
+          <w:tab w:val="left" w:pos="918"/>
+        </w:tabs>
+        <w:ind w:left="556"/>
+      </w:pPr>
+    </w:p>
+    <w:p>
+      <w:pPr>
+        <w:tabs>
+          <w:tab w:val="left" w:pos="917"/>
+          <w:tab w:val="left" w:pos="918"/>
+        </w:tabs>
+        <w:ind w:left="556"/>
+      </w:pPr>
+    </w:p>
+    <w:p>
+      <w:pPr>
+        <w:tabs>
+          <w:tab w:val="left" w:pos="917"/>
+          <w:tab w:val="left" w:pos="918"/>
+        </w:tabs>
+        <w:ind w:left="556"/>
+      </w:pPr>
+    </w:p>
+    <w:p>
+      <w:pPr>
+        <w:tabs>
+          <w:tab w:val="left" w:pos="917"/>
+          <w:tab w:val="left" w:pos="918"/>
+        </w:tabs>
+        <w:ind w:left="556"/>
+      </w:pPr>
+    </w:p>
+    <w:p>
+      <w:pPr>
+        <w:tabs>
+          <w:tab w:val="left" w:pos="917"/>
+          <w:tab w:val="left" w:pos="918"/>
+        </w:tabs>
+        <w:ind w:left="556"/>
+      </w:pPr>
+    </w:p>
+    <w:p>
+      <w:pPr>
+        <w:tabs>
+          <w:tab w:val="left" w:pos="917"/>
+          <w:tab w:val="left" w:pos="918"/>
+        </w:tabs>
+        <w:ind w:left="556"/>
+      </w:pPr>
+    </w:p>
+    <w:p>
+      <w:pPr>
+        <w:tabs>
+          <w:tab w:val="left" w:pos="917"/>
+          <w:tab w:val="left" w:pos="918"/>
+        </w:tabs>
+        <w:ind w:left="556"/>
+      </w:pPr>
+    </w:p>
+    <w:p>
+      <w:pPr>
+        <w:pStyle w:val="BodyText"/>
+        <w:spacing w:before="145"/>
+        <w:ind w:left="196"/>
+      </w:pPr>
+      <w:r>
+        <w:lastRenderedPageBreak/>
+        <w:t>This</w:t>
+      </w:r>
+      <w:r>
+        <w:rPr>
+          <w:spacing w:val="-5"/>
+        </w:rPr>
+        <w:t xml:space="preserve"> </w:t>
+      </w:r>
+      <w:r>
+        <w:t>is</w:t>
+      </w:r>
+      <w:r>
+        <w:rPr>
+          <w:spacing w:val="-2"/>
+        </w:rPr>
+        <w:t xml:space="preserve"> </w:t>
+      </w:r>
+      <w:r>
+        <w:t>an</w:t>
+      </w:r>
+      <w:r>
+        <w:rPr>
+          <w:spacing w:val="-4"/>
+        </w:rPr>
+        <w:t xml:space="preserve"> </w:t>
+      </w:r>
+      <w:r>
+        <w:t>example</w:t>
+      </w:r>
+      <w:r>
+        <w:rPr>
+          <w:spacing w:val="-3"/>
+        </w:rPr>
+        <w:t xml:space="preserve"> </w:t>
+      </w:r>
+      <w:r>
+        <w:t>solution</w:t>
+      </w:r>
+      <w:r>
+        <w:rPr>
+          <w:spacing w:val="-4"/>
+        </w:rPr>
+        <w:t xml:space="preserve"> </w:t>
+      </w:r>
+      <w:r>
+        <w:t>with</w:t>
+      </w:r>
+      <w:r>
+        <w:rPr>
+          <w:spacing w:val="-2"/>
+        </w:rPr>
+        <w:t xml:space="preserve"> </w:t>
+      </w:r>
+      <w:r>
+        <w:t>C#.</w:t>
+      </w:r>
+      <w:r>
+        <w:rPr>
+          <w:spacing w:val="-5"/>
+        </w:rPr>
+        <w:t xml:space="preserve"> </w:t>
+      </w:r>
+      <w:r>
+        <w:t>The</w:t>
+      </w:r>
+      <w:r>
+        <w:rPr>
+          <w:spacing w:val="-1"/>
+        </w:rPr>
+        <w:t xml:space="preserve"> </w:t>
+      </w:r>
+      <w:r>
+        <w:t>standard</w:t>
+      </w:r>
+      <w:r>
+        <w:rPr>
+          <w:spacing w:val="-3"/>
+        </w:rPr>
+        <w:t xml:space="preserve"> </w:t>
+      </w:r>
+      <w:r>
+        <w:t>C#</w:t>
+      </w:r>
+      <w:r>
+        <w:rPr>
+          <w:spacing w:val="-3"/>
+        </w:rPr>
+        <w:t xml:space="preserve"> </w:t>
+      </w:r>
+      <w:r>
+        <w:t>console</w:t>
+      </w:r>
+      <w:r>
+        <w:rPr>
+          <w:spacing w:val="-2"/>
+        </w:rPr>
+        <w:t xml:space="preserve"> </w:t>
+      </w:r>
+      <w:r>
+        <w:t>is</w:t>
+      </w:r>
+      <w:r>
+        <w:rPr>
+          <w:spacing w:val="-2"/>
+        </w:rPr>
+        <w:t xml:space="preserve"> </w:t>
+      </w:r>
+      <w:r>
+        <w:t>used</w:t>
+      </w:r>
+      <w:r>
+        <w:rPr>
+          <w:spacing w:val="-2"/>
+        </w:rPr>
+        <w:t xml:space="preserve"> </w:t>
+      </w:r>
+      <w:r>
+        <w:t>for</w:t>
+      </w:r>
+      <w:r>
+        <w:rPr>
+          <w:spacing w:val="-5"/>
+        </w:rPr>
+        <w:t xml:space="preserve"> </w:t>
+      </w:r>
+      <w:r>
+        <w:t>the</w:t>
+      </w:r>
+      <w:r>
+        <w:rPr>
+          <w:spacing w:val="-3"/>
+        </w:rPr>
+        <w:t xml:space="preserve"> </w:t>
+      </w:r>
+      <w:r>
+        <w:t>input</w:t>
+      </w:r>
+      <w:r>
+        <w:rPr>
+          <w:spacing w:val="-3"/>
+        </w:rPr>
+        <w:t xml:space="preserve"> </w:t>
+      </w:r>
+      <w:r>
+        <w:t>and</w:t>
+      </w:r>
+      <w:r>
+        <w:rPr>
+          <w:spacing w:val="-3"/>
+        </w:rPr>
+        <w:t xml:space="preserve"> </w:t>
+      </w:r>
+      <w:r>
+        <w:t>the</w:t>
+      </w:r>
+      <w:r>
+        <w:rPr>
+          <w:spacing w:val="-3"/>
+        </w:rPr>
+        <w:t xml:space="preserve"> </w:t>
+      </w:r>
+      <w:r>
+        <w:rPr>
+          <w:spacing w:val="-2"/>
+        </w:rPr>
+        <w:t>output.</w:t>
+      </w:r>
+    </w:p>
+    <w:p>
+      <w:pPr>
+        <w:pStyle w:val="BodyText"/>
+        <w:spacing w:before="5" w:after="1"/>
+        <w:rPr>
+          <w:sz w:val="13"/>
+        </w:rPr>
+      </w:pPr>
+    </w:p>
+    <w:tbl>
+      <w:tblPr>
+        <w:tblW w:w="0" w:type="auto"/>
+        <w:tblInd w:w="125" w:type="dxa"/>
+        <w:tblBorders>
+          <w:top w:val="single" w:sz="4" w:space="0" w:color="000000"/>
+          <w:left w:val="single" w:sz="4" w:space="0" w:color="000000"/>
+          <w:bottom w:val="single" w:sz="4" w:space="0" w:color="000000"/>
+          <w:right w:val="single" w:sz="4" w:space="0" w:color="000000"/>
+          <w:insideH w:val="single" w:sz="4" w:space="0" w:color="000000"/>
+          <w:insideV w:val="single" w:sz="4" w:space="0" w:color="000000"/>
+        </w:tblBorders>
+        <w:tblLayout w:type="fixed"/>
+        <w:tblCellMar>
+          <w:left w:w="0" w:type="dxa"/>
+          <w:right w:w="0" w:type="dxa"/>
+        </w:tblCellMar>
+        <w:tblLook w:val="01E0" w:firstRow="1" w:lastRow="1" w:firstColumn="1" w:lastColumn="1" w:noHBand="0" w:noVBand="0"/>
+      </w:tblPr>
+      <w:tblGrid>
         <w:gridCol w:w="10310"/>
       </w:tblGrid>
       <w:tr>
@@ -6711,17 +7884,12 @@
             </w:r>
             <w:proofErr w:type="spellStart"/>
             <w:r>
-              <w:t>System.</w:t>
-            </w:r>
-            <w:proofErr w:type="gramStart"/>
-            <w:r>
-              <w:t>Linq</w:t>
+              <w:t>System.Linq</w:t>
             </w:r>
             <w:proofErr w:type="spellEnd"/>
             <w:r>
               <w:t>;</w:t>
             </w:r>
-            <w:proofErr w:type="gramEnd"/>
           </w:p>
           <w:p>
             <w:pPr>
@@ -6802,19 +7970,11 @@
               </w:rPr>
               <w:t xml:space="preserve"> </w:t>
             </w:r>
-            <w:proofErr w:type="gramStart"/>
             <w:r>
               <w:rPr>
                 <w:spacing w:val="-2"/>
               </w:rPr>
-              <w:t>Main(</w:t>
-            </w:r>
-            <w:proofErr w:type="gramEnd"/>
-            <w:r>
-              <w:rPr>
-                <w:spacing w:val="-2"/>
-              </w:rPr>
-              <w:t>)</w:t>
+              <w:t>Main()</w:t>
             </w:r>
           </w:p>
           <w:p>
@@ -6863,7 +8023,6 @@
               <w:t xml:space="preserve"> </w:t>
             </w:r>
             <w:proofErr w:type="spellStart"/>
-            <w:proofErr w:type="gramStart"/>
             <w:r>
               <w:rPr>
                 <w:color w:val="0000FF"/>
@@ -6874,7 +8033,6 @@
               <w:t>.Parse</w:t>
             </w:r>
             <w:proofErr w:type="spellEnd"/>
-            <w:proofErr w:type="gramEnd"/>
             <w:r>
               <w:t>(</w:t>
             </w:r>
@@ -7062,7 +8220,6 @@
               <w:t xml:space="preserve"> </w:t>
             </w:r>
             <w:proofErr w:type="spellStart"/>
-            <w:proofErr w:type="gramStart"/>
             <w:r>
               <w:rPr>
                 <w:color w:val="0000FF"/>
@@ -7077,7 +8234,6 @@
               <w:t>.Parse</w:t>
             </w:r>
             <w:proofErr w:type="spellEnd"/>
-            <w:proofErr w:type="gramEnd"/>
             <w:r>
               <w:rPr>
                 <w:spacing w:val="-2"/>
@@ -7154,12 +8310,10 @@
               <w:t xml:space="preserve"> </w:t>
             </w:r>
             <w:proofErr w:type="spellStart"/>
-            <w:proofErr w:type="gramStart"/>
             <w:r>
               <w:t>numbers.OrderBy</w:t>
             </w:r>
             <w:proofErr w:type="spellEnd"/>
-            <w:proofErr w:type="gramEnd"/>
             <w:r>
               <w:t>(</w:t>
             </w:r>
@@ -7254,16 +8408,8 @@
               <w:rPr>
                 <w:spacing w:val="-2"/>
               </w:rPr>
-              <w:t>(num</w:t>
-            </w:r>
-            <w:proofErr w:type="gramStart"/>
-            <w:r>
-              <w:rPr>
-                <w:spacing w:val="-2"/>
-              </w:rPr>
-              <w:t>);</w:t>
-            </w:r>
-            <w:proofErr w:type="gramEnd"/>
+              <w:t>(num);</w:t>
+            </w:r>
           </w:p>
           <w:p>
             <w:pPr>
@@ -7570,11 +8716,9 @@
         </w:rPr>
         <w:t xml:space="preserve"> </w:t>
       </w:r>
-      <w:proofErr w:type="gramStart"/>
       <w:r>
         <w:t>be all</w:t>
       </w:r>
-      <w:proofErr w:type="gramEnd"/>
       <w:r>
         <w:rPr>
           <w:spacing w:val="-2"/>
@@ -7629,21 +8773,12 @@
       <w:r>
         <w:t xml:space="preserve">There may be only one </w:t>
       </w:r>
-      <w:proofErr w:type="gramStart"/>
       <w:r>
         <w:rPr>
           <w:rFonts w:ascii="Consolas" w:hAnsi="Consolas"/>
           <w:b/>
         </w:rPr>
-        <w:t>Main(</w:t>
-      </w:r>
-      <w:proofErr w:type="gramEnd"/>
-      <w:r>
-        <w:rPr>
-          <w:rFonts w:ascii="Consolas" w:hAnsi="Consolas"/>
-          <w:b/>
-        </w:rPr>
-        <w:t>)</w:t>
+        <w:t>Main()</w:t>
       </w:r>
       <w:r>
         <w:rPr>
@@ -7844,6 +8979,11 @@
     </w:p>
     <w:p>
       <w:pPr>
+        <w:tabs>
+          <w:tab w:val="left" w:pos="917"/>
+          <w:tab w:val="left" w:pos="918"/>
+        </w:tabs>
+        <w:ind w:left="556"/>
         <w:sectPr>
           <w:headerReference w:type="default" r:id="rId14"/>
           <w:footerReference w:type="default" r:id="rId15"/>
@@ -8186,13 +9326,8 @@
               </w:rPr>
               <w:t xml:space="preserve">int </w:t>
             </w:r>
-            <w:proofErr w:type="gramStart"/>
-            <w:r>
-              <w:t>main(</w:t>
-            </w:r>
-            <w:proofErr w:type="gramEnd"/>
-            <w:r>
-              <w:t>) {</w:t>
+            <w:r>
+              <w:t>main() {</w:t>
             </w:r>
           </w:p>
           <w:p>
@@ -8214,14 +9349,12 @@
               </w:rPr>
               <w:t xml:space="preserve"> </w:t>
             </w:r>
-            <w:proofErr w:type="gramStart"/>
             <w:r>
               <w:rPr>
                 <w:spacing w:val="-5"/>
               </w:rPr>
               <w:t>n;</w:t>
             </w:r>
-            <w:proofErr w:type="gramEnd"/>
           </w:p>
           <w:p>
             <w:pPr>
@@ -8270,11 +9403,9 @@
               </w:rPr>
               <w:t xml:space="preserve"> </w:t>
             </w:r>
-            <w:proofErr w:type="gramStart"/>
             <w:r>
               <w:t>numbers;</w:t>
             </w:r>
-            <w:proofErr w:type="gramEnd"/>
           </w:p>
           <w:p>
             <w:pPr>
@@ -8382,7 +9513,6 @@
               </w:rPr>
               <w:t xml:space="preserve"> </w:t>
             </w:r>
-            <w:proofErr w:type="gramStart"/>
             <w:r>
               <w:t xml:space="preserve">{ </w:t>
             </w:r>
@@ -8390,14 +9520,7 @@
               <w:rPr>
                 <w:color w:val="0000FF"/>
               </w:rPr>
-              <w:t>int</w:t>
-            </w:r>
-            <w:proofErr w:type="gramEnd"/>
-            <w:r>
-              <w:rPr>
-                <w:color w:val="0000FF"/>
-              </w:rPr>
-              <w:t xml:space="preserve"> </w:t>
+              <w:t xml:space="preserve">int </w:t>
             </w:r>
             <w:r>
               <w:t>num;</w:t>
@@ -8426,19 +9549,11 @@
               <w:t xml:space="preserve">num; </w:t>
             </w:r>
             <w:proofErr w:type="spellStart"/>
-            <w:proofErr w:type="gramStart"/>
             <w:r>
               <w:rPr>
                 <w:spacing w:val="-2"/>
               </w:rPr>
-              <w:t>numbers.push</w:t>
-            </w:r>
-            <w:proofErr w:type="gramEnd"/>
-            <w:r>
-              <w:rPr>
-                <w:spacing w:val="-2"/>
-              </w:rPr>
-              <w:t>_back</w:t>
+              <w:t>numbers.push_back</w:t>
             </w:r>
             <w:proofErr w:type="spellEnd"/>
             <w:r>
@@ -8468,12 +9583,10 @@
               <w:t>sort(</w:t>
             </w:r>
             <w:proofErr w:type="spellStart"/>
-            <w:proofErr w:type="gramStart"/>
             <w:r>
               <w:t>numbers.begin</w:t>
             </w:r>
             <w:proofErr w:type="spellEnd"/>
-            <w:proofErr w:type="gramEnd"/>
             <w:r>
               <w:t>(),</w:t>
             </w:r>
@@ -8555,12 +9668,10 @@
               <w:t xml:space="preserve"> </w:t>
             </w:r>
             <w:proofErr w:type="spellStart"/>
-            <w:proofErr w:type="gramStart"/>
             <w:r>
               <w:t>numbers.begin</w:t>
             </w:r>
             <w:proofErr w:type="spellEnd"/>
-            <w:proofErr w:type="gramEnd"/>
             <w:r>
               <w:t>();</w:t>
             </w:r>
@@ -8698,16 +9809,8 @@
               <w:rPr>
                 <w:spacing w:val="-2"/>
               </w:rPr>
-              <w:t>count+</w:t>
-            </w:r>
-            <w:proofErr w:type="gramStart"/>
-            <w:r>
-              <w:rPr>
-                <w:spacing w:val="-2"/>
-              </w:rPr>
-              <w:t>+;</w:t>
-            </w:r>
-            <w:proofErr w:type="gramEnd"/>
+              <w:t>count++;</w:t>
+            </w:r>
           </w:p>
           <w:p>
             <w:pPr>
@@ -8754,7 +9857,6 @@
               </w:rPr>
               <w:t xml:space="preserve"> </w:t>
             </w:r>
-            <w:proofErr w:type="gramStart"/>
             <w:r>
               <w:t xml:space="preserve">{ </w:t>
             </w:r>
@@ -8762,14 +9864,7 @@
               <w:rPr>
                 <w:color w:val="0000FF"/>
               </w:rPr>
-              <w:t>return</w:t>
-            </w:r>
-            <w:proofErr w:type="gramEnd"/>
-            <w:r>
-              <w:rPr>
-                <w:color w:val="0000FF"/>
-              </w:rPr>
-              <w:t xml:space="preserve"> </w:t>
+              <w:t xml:space="preserve">return </w:t>
             </w:r>
             <w:r>
               <w:t>0;</w:t>
@@ -8825,14 +9920,12 @@
               </w:rPr>
               <w:t xml:space="preserve"> </w:t>
             </w:r>
-            <w:proofErr w:type="gramStart"/>
             <w:r>
               <w:rPr>
                 <w:spacing w:val="-5"/>
               </w:rPr>
               <w:t>0;</w:t>
             </w:r>
-            <w:proofErr w:type="gramEnd"/>
           </w:p>
           <w:p>
             <w:pPr>
@@ -8974,7 +10067,13 @@
         <w:t xml:space="preserve"> </w:t>
       </w:r>
       <w:r>
-        <w:t>14,</w:t>
+        <w:t>1</w:t>
+      </w:r>
+      <w:r>
+        <w:t>1</w:t>
+      </w:r>
+      <w:r>
+        <w:t>,</w:t>
       </w:r>
       <w:r>
         <w:rPr>
@@ -8992,7 +10091,13 @@
         <w:t xml:space="preserve"> </w:t>
       </w:r>
       <w:r>
-        <w:t>5.2</w:t>
+        <w:t>7</w:t>
+      </w:r>
+      <w:r>
+        <w:t>.</w:t>
+      </w:r>
+      <w:r>
+        <w:t>5.0</w:t>
       </w:r>
       <w:r>
         <w:rPr>
@@ -9010,22 +10115,13 @@
         <w:t xml:space="preserve"> </w:t>
       </w:r>
       <w:r>
-        <w:t>Windows</w:t>
-      </w:r>
-      <w:r>
-        <w:rPr>
-          <w:spacing w:val="-5"/>
-        </w:rPr>
-        <w:t xml:space="preserve"> </w:t>
-      </w:r>
-      <w:r>
-        <w:t>(MinGW-</w:t>
-      </w:r>
-      <w:r>
-        <w:rPr>
-          <w:spacing w:val="-2"/>
-        </w:rPr>
-        <w:t>w64).</w:t>
+        <w:t>Ubuntu</w:t>
+      </w:r>
+      <w:r>
+        <w:rPr>
+          <w:spacing w:val="-2"/>
+        </w:rPr>
+        <w:t>.</w:t>
       </w:r>
     </w:p>
     <w:p>
@@ -9161,11 +10257,9 @@
         </w:rPr>
         <w:t xml:space="preserve"> </w:t>
       </w:r>
-      <w:proofErr w:type="gramStart"/>
       <w:r>
         <w:t>type</w:t>
       </w:r>
-      <w:proofErr w:type="gramEnd"/>
       <w:r>
         <w:rPr>
           <w:spacing w:val="-3"/>
@@ -9551,17 +10645,12 @@
             </w:r>
             <w:proofErr w:type="spellStart"/>
             <w:r>
-              <w:t>int_</w:t>
-            </w:r>
-            <w:proofErr w:type="gramStart"/>
-            <w:r>
-              <w:t>compare</w:t>
+              <w:t>int_compare</w:t>
             </w:r>
             <w:proofErr w:type="spellEnd"/>
             <w:r>
               <w:t>(</w:t>
             </w:r>
-            <w:proofErr w:type="gramEnd"/>
             <w:r>
               <w:rPr>
                 <w:color w:val="0000FF"/>
@@ -9738,13 +10827,8 @@
               </w:rPr>
               <w:t xml:space="preserve"> </w:t>
             </w:r>
-            <w:proofErr w:type="gramStart"/>
-            <w:r>
-              <w:t>main(</w:t>
-            </w:r>
-            <w:proofErr w:type="gramEnd"/>
-            <w:r>
-              <w:t>)</w:t>
+            <w:r>
+              <w:t>main()</w:t>
             </w:r>
             <w:r>
               <w:rPr>
@@ -9771,7 +10855,6 @@
               <w:spacing w:before="2" w:line="257" w:lineRule="exact"/>
             </w:pPr>
             <w:proofErr w:type="spellStart"/>
-            <w:proofErr w:type="gramStart"/>
             <w:r>
               <w:t>scanf</w:t>
             </w:r>
@@ -9779,7 +10862,6 @@
             <w:r>
               <w:t>(</w:t>
             </w:r>
-            <w:proofErr w:type="gramEnd"/>
             <w:r>
               <w:rPr>
                 <w:color w:val="A21515"/>
@@ -9849,13 +10931,8 @@
               </w:rPr>
               <w:t>int</w:t>
             </w:r>
-            <w:proofErr w:type="gramStart"/>
-            <w:r>
-              <w:t>*)malloc</w:t>
-            </w:r>
-            <w:proofErr w:type="gramEnd"/>
-            <w:r>
-              <w:t>(</w:t>
+            <w:r>
+              <w:t>*)malloc(</w:t>
             </w:r>
             <w:proofErr w:type="spellStart"/>
             <w:r>
@@ -9942,7 +11019,6 @@
               <w:ind w:left="849"/>
             </w:pPr>
             <w:proofErr w:type="spellStart"/>
-            <w:proofErr w:type="gramStart"/>
             <w:r>
               <w:t>scanf</w:t>
             </w:r>
@@ -9950,7 +11026,6 @@
             <w:r>
               <w:t>(</w:t>
             </w:r>
-            <w:proofErr w:type="gramEnd"/>
             <w:r>
               <w:rPr>
                 <w:color w:val="A21515"/>
@@ -10003,17 +11078,12 @@
               <w:ind w:right="4309"/>
             </w:pPr>
             <w:proofErr w:type="spellStart"/>
-            <w:proofErr w:type="gramStart"/>
             <w:r>
               <w:t>qsort</w:t>
             </w:r>
             <w:proofErr w:type="spellEnd"/>
             <w:r>
-              <w:t>(</w:t>
-            </w:r>
-            <w:proofErr w:type="gramEnd"/>
-            <w:r>
-              <w:t>numbers,</w:t>
+              <w:t>(numbers,</w:t>
             </w:r>
             <w:r>
               <w:rPr>
@@ -10197,7 +11267,6 @@
               <w:ind w:left="849"/>
             </w:pPr>
             <w:proofErr w:type="spellStart"/>
-            <w:proofErr w:type="gramStart"/>
             <w:r>
               <w:t>printf</w:t>
             </w:r>
@@ -10205,7 +11274,6 @@
             <w:r>
               <w:t>(</w:t>
             </w:r>
-            <w:proofErr w:type="gramEnd"/>
             <w:r>
               <w:rPr>
                 <w:color w:val="A21515"/>
@@ -10280,14 +11348,12 @@
               </w:rPr>
               <w:t xml:space="preserve"> </w:t>
             </w:r>
-            <w:proofErr w:type="gramStart"/>
             <w:r>
               <w:rPr>
                 <w:spacing w:val="-5"/>
               </w:rPr>
               <w:t>0;</w:t>
             </w:r>
-            <w:proofErr w:type="gramEnd"/>
           </w:p>
           <w:p>
             <w:pPr>
@@ -10432,7 +11498,13 @@
         <w:t xml:space="preserve"> </w:t>
       </w:r>
       <w:r>
-        <w:t>5.2</w:t>
+        <w:t>7</w:t>
+      </w:r>
+      <w:r>
+        <w:t>.</w:t>
+      </w:r>
+      <w:r>
+        <w:t>5.0</w:t>
       </w:r>
       <w:r>
         <w:rPr>
@@ -10444,28 +11516,13 @@
         <w:t>on</w:t>
       </w:r>
       <w:r>
-        <w:rPr>
-          <w:spacing w:val="-6"/>
-        </w:rPr>
-        <w:t xml:space="preserve"> </w:t>
-      </w:r>
-      <w:r>
-        <w:t>Windows</w:t>
-      </w:r>
-      <w:r>
-        <w:rPr>
-          <w:spacing w:val="-3"/>
-        </w:rPr>
-        <w:t xml:space="preserve"> </w:t>
-      </w:r>
-      <w:r>
-        <w:t>(MinGW-</w:t>
-      </w:r>
-      <w:r>
-        <w:rPr>
-          <w:spacing w:val="-2"/>
-        </w:rPr>
-        <w:t>w64).</w:t>
+        <w:t xml:space="preserve"> Ubuntu</w:t>
+      </w:r>
+      <w:r>
+        <w:rPr>
+          <w:spacing w:val="-2"/>
+        </w:rPr>
+        <w:t>.</w:t>
       </w:r>
     </w:p>
     <w:p>
@@ -10592,11 +11649,9 @@
         </w:rPr>
         <w:t xml:space="preserve"> </w:t>
       </w:r>
-      <w:proofErr w:type="gramStart"/>
       <w:r>
         <w:t>type</w:t>
       </w:r>
-      <w:proofErr w:type="gramEnd"/>
       <w:r>
         <w:rPr>
           <w:spacing w:val="-3"/>
@@ -10922,19 +11977,11 @@
               <w:t xml:space="preserve"> </w:t>
             </w:r>
             <w:proofErr w:type="spellStart"/>
-            <w:proofErr w:type="gramStart"/>
             <w:r>
               <w:rPr>
                 <w:spacing w:val="-2"/>
               </w:rPr>
-              <w:t>java.util</w:t>
-            </w:r>
-            <w:proofErr w:type="gramEnd"/>
-            <w:r>
-              <w:rPr>
-                <w:spacing w:val="-2"/>
-              </w:rPr>
-              <w:t>.Arrays</w:t>
+              <w:t>java.util.Arrays</w:t>
             </w:r>
             <w:proofErr w:type="spellEnd"/>
             <w:r>
@@ -10966,19 +12013,11 @@
               <w:t xml:space="preserve"> </w:t>
             </w:r>
             <w:proofErr w:type="spellStart"/>
-            <w:proofErr w:type="gramStart"/>
             <w:r>
               <w:rPr>
                 <w:spacing w:val="-2"/>
               </w:rPr>
-              <w:t>java.util</w:t>
-            </w:r>
-            <w:proofErr w:type="gramEnd"/>
-            <w:r>
-              <w:rPr>
-                <w:spacing w:val="-2"/>
-              </w:rPr>
-              <w:t>.Scanner</w:t>
+              <w:t>java.util.Scanner</w:t>
             </w:r>
             <w:proofErr w:type="spellEnd"/>
             <w:r>
@@ -11057,13 +12096,8 @@
               </w:rPr>
               <w:t xml:space="preserve">public static void </w:t>
             </w:r>
-            <w:proofErr w:type="gramStart"/>
-            <w:r>
-              <w:t>main(</w:t>
-            </w:r>
-            <w:proofErr w:type="gramEnd"/>
-            <w:r>
-              <w:t xml:space="preserve">String[] </w:t>
+            <w:r>
+              <w:t xml:space="preserve">main(String[] </w:t>
             </w:r>
             <w:proofErr w:type="spellStart"/>
             <w:r>
@@ -11169,7 +12203,6 @@
               <w:pStyle w:val="TableParagraph"/>
               <w:ind w:left="849" w:right="5842"/>
             </w:pPr>
-            <w:proofErr w:type="gramStart"/>
             <w:r>
               <w:rPr>
                 <w:b/>
@@ -11178,11 +12211,7 @@
               <w:t>int</w:t>
             </w:r>
             <w:r>
-              <w:t>[</w:t>
-            </w:r>
-            <w:proofErr w:type="gramEnd"/>
-            <w:r>
-              <w:t xml:space="preserve">] </w:t>
+              <w:t xml:space="preserve">[] </w:t>
             </w:r>
             <w:r>
               <w:rPr>
@@ -11380,7 +12409,6 @@
               <w:t xml:space="preserve"> </w:t>
             </w:r>
             <w:proofErr w:type="spellStart"/>
-            <w:proofErr w:type="gramStart"/>
             <w:r>
               <w:rPr>
                 <w:color w:val="6A3D3D"/>
@@ -11395,7 +12423,6 @@
               <w:t>.nextInt</w:t>
             </w:r>
             <w:proofErr w:type="spellEnd"/>
-            <w:proofErr w:type="gramEnd"/>
             <w:r>
               <w:rPr>
                 <w:spacing w:val="-2"/>
@@ -11458,14 +12485,12 @@
               </w:rPr>
               <w:t>numbers</w:t>
             </w:r>
-            <w:proofErr w:type="gramStart"/>
             <w:r>
               <w:rPr>
                 <w:spacing w:val="-2"/>
               </w:rPr>
               <w:t>);</w:t>
             </w:r>
-            <w:proofErr w:type="gramEnd"/>
           </w:p>
           <w:p>
             <w:pPr>
@@ -11574,7 +12599,6 @@
               <w:t xml:space="preserve"> </w:t>
             </w:r>
             <w:proofErr w:type="spellStart"/>
-            <w:proofErr w:type="gramStart"/>
             <w:r>
               <w:t>Math.</w:t>
             </w:r>
@@ -11588,7 +12612,6 @@
             <w:r>
               <w:t>(</w:t>
             </w:r>
-            <w:proofErr w:type="gramEnd"/>
             <w:r>
               <w:rPr>
                 <w:color w:val="6A3D3D"/>
@@ -11850,7 +12873,10 @@
         <w:t xml:space="preserve"> </w:t>
       </w:r>
       <w:r>
-        <w:t>8,</w:t>
+        <w:t>11</w:t>
+      </w:r>
+      <w:r>
+        <w:t>,</w:t>
       </w:r>
       <w:r>
         <w:rPr>
@@ -11858,11 +12884,12 @@
         </w:rPr>
         <w:t xml:space="preserve"> </w:t>
       </w:r>
-      <w:proofErr w:type="spellStart"/>
-      <w:r>
-        <w:t>javac</w:t>
-      </w:r>
-      <w:proofErr w:type="spellEnd"/>
+      <w:r>
+        <w:t>OpenJDK 11.0.13</w:t>
+      </w:r>
+      <w:r>
+        <w:t>,</w:t>
+      </w:r>
       <w:r>
         <w:rPr>
           <w:spacing w:val="-5"/>
@@ -11870,16 +12897,7 @@
         <w:t xml:space="preserve"> </w:t>
       </w:r>
       <w:r>
-        <w:t>1.8.0</w:t>
-      </w:r>
-      <w:r>
-        <w:rPr>
-          <w:spacing w:val="-1"/>
-        </w:rPr>
-        <w:t xml:space="preserve"> </w:t>
-      </w:r>
-      <w:r>
-        <w:t>Compiler,</w:t>
+        <w:t>64-bit</w:t>
       </w:r>
       <w:r>
         <w:rPr>
@@ -11888,15 +12906,6 @@
         <w:t xml:space="preserve"> </w:t>
       </w:r>
       <w:r>
-        <w:t>64-bit</w:t>
-      </w:r>
-      <w:r>
-        <w:rPr>
-          <w:spacing w:val="-5"/>
-        </w:rPr>
-        <w:t xml:space="preserve"> </w:t>
-      </w:r>
-      <w:r>
         <w:t>on</w:t>
       </w:r>
       <w:r>
@@ -11905,14 +12914,12 @@
         </w:rPr>
         <w:t xml:space="preserve"> </w:t>
       </w:r>
-      <w:proofErr w:type="gramStart"/>
-      <w:r>
-        <w:rPr>
-          <w:spacing w:val="-2"/>
-        </w:rPr>
-        <w:t>Windows</w:t>
-      </w:r>
-      <w:proofErr w:type="gramEnd"/>
+      <w:r>
+        <w:rPr>
+          <w:spacing w:val="-2"/>
+        </w:rPr>
+        <w:t>Ubuntu</w:t>
+      </w:r>
     </w:p>
     <w:p>
       <w:pPr>
@@ -11974,7 +12981,10 @@
         <w:t xml:space="preserve"> </w:t>
       </w:r>
       <w:r>
-        <w:t>8 library</w:t>
+        <w:t>11</w:t>
+      </w:r>
+      <w:r>
+        <w:t xml:space="preserve"> library</w:t>
       </w:r>
       <w:r>
         <w:rPr>
@@ -12684,7 +13694,6 @@
               <w:t xml:space="preserve"> </w:t>
             </w:r>
             <w:proofErr w:type="spellStart"/>
-            <w:proofErr w:type="gramStart"/>
             <w:r>
               <w:rPr>
                 <w:spacing w:val="-2"/>
@@ -12692,7 +13701,6 @@
               <w:t>arr.splice</w:t>
             </w:r>
             <w:proofErr w:type="spellEnd"/>
-            <w:proofErr w:type="gramEnd"/>
             <w:r>
               <w:rPr>
                 <w:spacing w:val="-2"/>
@@ -12718,12 +13726,10 @@
               <w:ind w:right="3706"/>
             </w:pPr>
             <w:proofErr w:type="spellStart"/>
-            <w:proofErr w:type="gramStart"/>
             <w:r>
               <w:t>numbers.sort</w:t>
             </w:r>
             <w:proofErr w:type="spellEnd"/>
-            <w:proofErr w:type="gramEnd"/>
             <w:r>
               <w:t>(</w:t>
             </w:r>
@@ -12904,7 +13910,6 @@
               </w:rPr>
               <w:t xml:space="preserve"> </w:t>
             </w:r>
-            <w:proofErr w:type="gramStart"/>
             <w:r>
               <w:t xml:space="preserve">{ </w:t>
             </w:r>
@@ -12912,14 +13917,7 @@
               <w:rPr>
                 <w:spacing w:val="-2"/>
               </w:rPr>
-              <w:t>console.log</w:t>
-            </w:r>
-            <w:proofErr w:type="gramEnd"/>
-            <w:r>
-              <w:rPr>
-                <w:spacing w:val="-2"/>
-              </w:rPr>
-              <w:t>(num);</w:t>
+              <w:t>console.log(num);</w:t>
             </w:r>
           </w:p>
           <w:p>
@@ -13089,7 +14087,22 @@
         <w:t xml:space="preserve"> </w:t>
       </w:r>
       <w:r>
-        <w:t>8.10.0,</w:t>
+        <w:t>12</w:t>
+      </w:r>
+      <w:r>
+        <w:t>.</w:t>
+      </w:r>
+      <w:r>
+        <w:t>22</w:t>
+      </w:r>
+      <w:r>
+        <w:t>.</w:t>
+      </w:r>
+      <w:r>
+        <w:t>9</w:t>
+      </w:r>
+      <w:r>
+        <w:t>,</w:t>
       </w:r>
       <w:r>
         <w:rPr>
@@ -13107,58 +14120,7 @@
         <w:t xml:space="preserve"> </w:t>
       </w:r>
       <w:r>
-        <w:t>on</w:t>
-      </w:r>
-      <w:r>
-        <w:rPr>
-          <w:spacing w:val="-5"/>
-        </w:rPr>
-        <w:t xml:space="preserve"> </w:t>
-      </w:r>
-      <w:r>
-        <w:t>Windows</w:t>
-      </w:r>
-      <w:r>
-        <w:rPr>
-          <w:spacing w:val="-4"/>
-        </w:rPr>
-        <w:t xml:space="preserve"> </w:t>
-      </w:r>
-      <w:r>
-        <w:t>(V8</w:t>
-      </w:r>
-      <w:r>
-        <w:rPr>
-          <w:spacing w:val="-4"/>
-        </w:rPr>
-        <w:t xml:space="preserve"> </w:t>
-      </w:r>
-      <w:r>
-        <w:t>engine,</w:t>
-      </w:r>
-      <w:r>
-        <w:rPr>
-          <w:spacing w:val="-1"/>
-        </w:rPr>
-        <w:t xml:space="preserve"> </w:t>
-      </w:r>
-      <w:r>
-        <w:t>ECMA-262,</w:t>
-      </w:r>
-      <w:r>
-        <w:rPr>
-          <w:spacing w:val="-4"/>
-        </w:rPr>
-        <w:t xml:space="preserve"> </w:t>
-      </w:r>
-      <w:r>
-        <w:t xml:space="preserve">3rd </w:t>
-      </w:r>
-      <w:r>
-        <w:rPr>
-          <w:spacing w:val="-2"/>
-        </w:rPr>
-        <w:t>edition)</w:t>
+        <w:t>Ubuntu</w:t>
       </w:r>
     </w:p>
     <w:p>
@@ -13392,7 +14354,6 @@
         </w:rPr>
         <w:t xml:space="preserve"> </w:t>
       </w:r>
-      <w:proofErr w:type="gramStart"/>
       <w:r>
         <w:t>be</w:t>
       </w:r>
@@ -13405,7 +14366,6 @@
       <w:r>
         <w:t>all</w:t>
       </w:r>
-      <w:proofErr w:type="gramEnd"/>
       <w:r>
         <w:rPr>
           <w:spacing w:val="-2"/>
@@ -13550,23 +14510,13 @@
         </w:rPr>
         <w:t xml:space="preserve"> </w:t>
       </w:r>
-      <w:proofErr w:type="gramStart"/>
       <w:r>
         <w:rPr>
           <w:rFonts w:ascii="Consolas" w:hAnsi="Consolas"/>
           <w:b/>
           <w:spacing w:val="-2"/>
         </w:rPr>
-        <w:t>console.log(</w:t>
-      </w:r>
-      <w:proofErr w:type="gramEnd"/>
-      <w:r>
-        <w:rPr>
-          <w:rFonts w:ascii="Consolas" w:hAnsi="Consolas"/>
-          <w:b/>
-          <w:spacing w:val="-2"/>
-        </w:rPr>
-        <w:t>…)</w:t>
+        <w:t>console.log(…)</w:t>
       </w:r>
       <w:r>
         <w:rPr>
@@ -13878,15 +14828,7 @@
               <w:t>int</w:t>
             </w:r>
             <w:r>
-              <w:t>(</w:t>
-            </w:r>
-            <w:proofErr w:type="gramStart"/>
-            <w:r>
-              <w:t>input(</w:t>
-            </w:r>
-            <w:proofErr w:type="gramEnd"/>
-            <w:r>
-              <w:t xml:space="preserve">)) </w:t>
+              <w:t xml:space="preserve">(input()) </w:t>
             </w:r>
             <w:proofErr w:type="spellStart"/>
             <w:r>
@@ -13931,13 +14873,8 @@
               </w:rPr>
               <w:t xml:space="preserve">in </w:t>
             </w:r>
-            <w:proofErr w:type="gramStart"/>
-            <w:r>
-              <w:t>range(</w:t>
-            </w:r>
-            <w:proofErr w:type="gramEnd"/>
-            <w:r>
-              <w:t xml:space="preserve">0, n) : </w:t>
+            <w:r>
+              <w:t xml:space="preserve">range(0, n) : </w:t>
             </w:r>
             <w:proofErr w:type="spellStart"/>
             <w:r>
@@ -14089,13 +15026,8 @@
               </w:rPr>
               <w:t xml:space="preserve"> </w:t>
             </w:r>
-            <w:proofErr w:type="gramStart"/>
-            <w:r>
-              <w:t>range(</w:t>
-            </w:r>
-            <w:proofErr w:type="gramEnd"/>
-            <w:r>
-              <w:t>0,</w:t>
+            <w:r>
+              <w:t>range(0,</w:t>
             </w:r>
             <w:r>
               <w:rPr>
@@ -14280,7 +15212,13 @@
         <w:t xml:space="preserve"> </w:t>
       </w:r>
       <w:r>
-        <w:t>3.6.0,</w:t>
+        <w:t>3.6.</w:t>
+      </w:r>
+      <w:r>
+        <w:t>9</w:t>
+      </w:r>
+      <w:r>
+        <w:t>,</w:t>
       </w:r>
       <w:r>
         <w:rPr>
@@ -14306,14 +15244,12 @@
         </w:rPr>
         <w:t xml:space="preserve"> </w:t>
       </w:r>
-      <w:proofErr w:type="gramStart"/>
-      <w:r>
-        <w:rPr>
-          <w:spacing w:val="-2"/>
-        </w:rPr>
-        <w:t>Windows</w:t>
-      </w:r>
-      <w:proofErr w:type="gramEnd"/>
+      <w:r>
+        <w:rPr>
+          <w:spacing w:val="-2"/>
+        </w:rPr>
+        <w:t>Ubuntu</w:t>
+      </w:r>
     </w:p>
     <w:p>
       <w:pPr>
@@ -14409,21 +15345,12 @@
         </w:rPr>
         <w:t xml:space="preserve"> </w:t>
       </w:r>
-      <w:proofErr w:type="gramStart"/>
       <w:r>
         <w:rPr>
           <w:rFonts w:ascii="Consolas" w:hAnsi="Consolas"/>
           <w:b/>
         </w:rPr>
-        <w:t>input(</w:t>
-      </w:r>
-      <w:proofErr w:type="gramEnd"/>
-      <w:r>
-        <w:rPr>
-          <w:rFonts w:ascii="Consolas" w:hAnsi="Consolas"/>
-          <w:b/>
-        </w:rPr>
-        <w:t>)</w:t>
+        <w:t>input()</w:t>
       </w:r>
       <w:r>
         <w:rPr>
@@ -14563,21 +15490,12 @@
         </w:rPr>
         <w:t xml:space="preserve"> </w:t>
       </w:r>
-      <w:proofErr w:type="gramStart"/>
       <w:r>
         <w:rPr>
           <w:rFonts w:ascii="Consolas" w:hAnsi="Consolas"/>
           <w:b/>
         </w:rPr>
-        <w:t>print(</w:t>
-      </w:r>
-      <w:proofErr w:type="gramEnd"/>
-      <w:r>
-        <w:rPr>
-          <w:rFonts w:ascii="Consolas" w:hAnsi="Consolas"/>
-          <w:b/>
-        </w:rPr>
-        <w:t>)</w:t>
+        <w:t>print()</w:t>
       </w:r>
       <w:r>
         <w:rPr>
@@ -14908,7 +15826,6 @@
               <w:spacing w:line="257" w:lineRule="exact"/>
             </w:pPr>
             <w:proofErr w:type="spellStart"/>
-            <w:proofErr w:type="gramStart"/>
             <w:r>
               <w:rPr>
                 <w:color w:val="006F1F"/>
@@ -14917,11 +15834,7 @@
             </w:r>
             <w:proofErr w:type="spellEnd"/>
             <w:r>
-              <w:t>(</w:t>
-            </w:r>
-            <w:proofErr w:type="gramEnd"/>
-            <w:r>
-              <w:t>STDIN,</w:t>
+              <w:t>(STDIN,</w:t>
             </w:r>
             <w:r>
               <w:rPr>
@@ -15010,14 +15923,12 @@
               </w:rPr>
               <w:t>$n</w:t>
             </w:r>
-            <w:proofErr w:type="gramStart"/>
             <w:r>
               <w:rPr>
                 <w:spacing w:val="-2"/>
               </w:rPr>
               <w:t>);</w:t>
             </w:r>
-            <w:proofErr w:type="gramEnd"/>
           </w:p>
           <w:p>
             <w:pPr>
@@ -15119,11 +16030,7 @@
               <w:t>++</w:t>
             </w:r>
             <w:r>
-              <w:t xml:space="preserve">) </w:t>
-            </w:r>
-            <w:proofErr w:type="gramStart"/>
-            <w:r>
-              <w:t xml:space="preserve">{ </w:t>
+              <w:t xml:space="preserve">) { </w:t>
             </w:r>
             <w:proofErr w:type="spellStart"/>
             <w:r>
@@ -15133,7 +16040,6 @@
               <w:t>fscanf</w:t>
             </w:r>
             <w:proofErr w:type="spellEnd"/>
-            <w:proofErr w:type="gramEnd"/>
             <w:r>
               <w:t xml:space="preserve">(STDIN, </w:t>
             </w:r>
@@ -15217,14 +16123,12 @@
               </w:rPr>
               <w:t>$numbers</w:t>
             </w:r>
-            <w:proofErr w:type="gramStart"/>
             <w:r>
               <w:rPr>
                 <w:spacing w:val="-2"/>
               </w:rPr>
               <w:t>);</w:t>
             </w:r>
-            <w:proofErr w:type="gramEnd"/>
           </w:p>
           <w:p>
             <w:pPr>
@@ -15262,20 +16166,12 @@
               <w:rPr>
                 <w:color w:val="006F1F"/>
               </w:rPr>
-              <w:t>array_</w:t>
-            </w:r>
-            <w:proofErr w:type="gramStart"/>
-            <w:r>
-              <w:rPr>
-                <w:color w:val="006F1F"/>
-              </w:rPr>
-              <w:t>slice</w:t>
+              <w:t>array_slice</w:t>
             </w:r>
             <w:proofErr w:type="spellEnd"/>
             <w:r>
               <w:t>(</w:t>
             </w:r>
-            <w:proofErr w:type="gramEnd"/>
             <w:r>
               <w:rPr>
                 <w:color w:val="BA5FD4"/>
@@ -15365,11 +16261,7 @@
               <w:t>$num</w:t>
             </w:r>
             <w:r>
-              <w:t xml:space="preserve">) </w:t>
-            </w:r>
-            <w:proofErr w:type="gramStart"/>
-            <w:r>
-              <w:t xml:space="preserve">{ </w:t>
+              <w:t xml:space="preserve">) { </w:t>
             </w:r>
             <w:proofErr w:type="spellStart"/>
             <w:r>
@@ -15379,7 +16271,6 @@
               <w:t>fprintf</w:t>
             </w:r>
             <w:proofErr w:type="spellEnd"/>
-            <w:proofErr w:type="gramEnd"/>
             <w:r>
               <w:t xml:space="preserve">(STDOUT, </w:t>
             </w:r>
@@ -15643,7 +16534,19 @@
         <w:t xml:space="preserve"> </w:t>
       </w:r>
       <w:r>
-        <w:t>7.1.11,</w:t>
+        <w:t>7.</w:t>
+      </w:r>
+      <w:r>
+        <w:t>2</w:t>
+      </w:r>
+      <w:r>
+        <w:t>.</w:t>
+      </w:r>
+      <w:r>
+        <w:t>24</w:t>
+      </w:r>
+      <w:r>
+        <w:t>,</w:t>
       </w:r>
       <w:r>
         <w:rPr>
@@ -15669,14 +16572,12 @@
         </w:rPr>
         <w:t xml:space="preserve"> </w:t>
       </w:r>
-      <w:proofErr w:type="gramStart"/>
-      <w:r>
-        <w:rPr>
-          <w:spacing w:val="-2"/>
-        </w:rPr>
-        <w:t>Windows</w:t>
-      </w:r>
-      <w:proofErr w:type="gramEnd"/>
+      <w:r>
+        <w:rPr>
+          <w:spacing w:val="-2"/>
+        </w:rPr>
+        <w:t>Ubuntu</w:t>
+      </w:r>
     </w:p>
     <w:p>
       <w:pPr>
@@ -15955,7 +16856,6 @@
         </w:rPr>
         <w:t xml:space="preserve"> </w:t>
       </w:r>
-      <w:proofErr w:type="gramStart"/>
       <w:r>
         <w:t>a</w:t>
       </w:r>
@@ -15968,7 +16868,6 @@
       <w:r>
         <w:t>name</w:t>
       </w:r>
-      <w:proofErr w:type="gramEnd"/>
       <w:r>
         <w:rPr>
           <w:spacing w:val="-2"/>
@@ -17530,7 +18429,7 @@
         <w:noProof/>
       </w:rPr>
       <w:drawing>
-        <wp:anchor distT="0" distB="0" distL="0" distR="0" simplePos="0" relativeHeight="487211520" behindDoc="1" locked="0" layoutInCell="1" allowOverlap="1" wp14:anchorId="2D16D4AB" wp14:editId="5FE95DD0">
+        <wp:anchor distT="0" distB="0" distL="0" distR="0" simplePos="0" relativeHeight="251640832" behindDoc="1" locked="0" layoutInCell="1" allowOverlap="1" wp14:anchorId="2D16D4AB" wp14:editId="5FE95DD0">
           <wp:simplePos x="0" y="0"/>
           <wp:positionH relativeFrom="page">
             <wp:posOffset>4395215</wp:posOffset>
@@ -17541,7 +18440,7 @@
           <wp:extent cx="196596" cy="196595"/>
           <wp:effectExtent l="0" t="0" r="0" b="0"/>
           <wp:wrapNone/>
-          <wp:docPr id="21" name="image1.png"/>
+          <wp:docPr id="661526295" name="Picture 661526295"/>
           <wp:cNvGraphicFramePr>
             <a:graphicFrameLocks xmlns:a="http://schemas.openxmlformats.org/drawingml/2006/main" noChangeAspect="1"/>
           </wp:cNvGraphicFramePr>
@@ -17578,7 +18477,7 @@
         <w:noProof/>
       </w:rPr>
       <w:drawing>
-        <wp:anchor distT="0" distB="0" distL="0" distR="0" simplePos="0" relativeHeight="487212032" behindDoc="1" locked="0" layoutInCell="1" allowOverlap="1" wp14:anchorId="16C0EF86" wp14:editId="02B19DEF">
+        <wp:anchor distT="0" distB="0" distL="0" distR="0" simplePos="0" relativeHeight="251644928" behindDoc="1" locked="0" layoutInCell="1" allowOverlap="1" wp14:anchorId="16C0EF86" wp14:editId="02B19DEF">
           <wp:simplePos x="0" y="0"/>
           <wp:positionH relativeFrom="page">
             <wp:posOffset>2647188</wp:posOffset>
@@ -17589,7 +18488,7 @@
           <wp:extent cx="201168" cy="199644"/>
           <wp:effectExtent l="0" t="0" r="0" b="0"/>
           <wp:wrapNone/>
-          <wp:docPr id="23" name="image2.png"/>
+          <wp:docPr id="1121011976" name="Picture 1121011976"/>
           <wp:cNvGraphicFramePr>
             <a:graphicFrameLocks xmlns:a="http://schemas.openxmlformats.org/drawingml/2006/main" noChangeAspect="1"/>
           </wp:cNvGraphicFramePr>
@@ -17626,7 +18525,7 @@
         <w:noProof/>
       </w:rPr>
       <w:drawing>
-        <wp:anchor distT="0" distB="0" distL="0" distR="0" simplePos="0" relativeHeight="487212544" behindDoc="1" locked="0" layoutInCell="1" allowOverlap="1" wp14:anchorId="73047A6A" wp14:editId="0DD9353E">
+        <wp:anchor distT="0" distB="0" distL="0" distR="0" simplePos="0" relativeHeight="251649024" behindDoc="1" locked="0" layoutInCell="1" allowOverlap="1" wp14:anchorId="73047A6A" wp14:editId="0DD9353E">
           <wp:simplePos x="0" y="0"/>
           <wp:positionH relativeFrom="page">
             <wp:posOffset>2938272</wp:posOffset>
@@ -17637,7 +18536,7 @@
           <wp:extent cx="201168" cy="199644"/>
           <wp:effectExtent l="0" t="0" r="0" b="0"/>
           <wp:wrapNone/>
-          <wp:docPr id="25" name="image3.png"/>
+          <wp:docPr id="1557499919" name="Picture 1557499919"/>
           <wp:cNvGraphicFramePr>
             <a:graphicFrameLocks xmlns:a="http://schemas.openxmlformats.org/drawingml/2006/main" noChangeAspect="1"/>
           </wp:cNvGraphicFramePr>
@@ -17674,7 +18573,7 @@
         <w:noProof/>
       </w:rPr>
       <w:drawing>
-        <wp:anchor distT="0" distB="0" distL="0" distR="0" simplePos="0" relativeHeight="487213056" behindDoc="1" locked="0" layoutInCell="1" allowOverlap="1" wp14:anchorId="60DC31F6" wp14:editId="7A758B2C">
+        <wp:anchor distT="0" distB="0" distL="0" distR="0" simplePos="0" relativeHeight="251653120" behindDoc="1" locked="0" layoutInCell="1" allowOverlap="1" wp14:anchorId="60DC31F6" wp14:editId="7A758B2C">
           <wp:simplePos x="0" y="0"/>
           <wp:positionH relativeFrom="page">
             <wp:posOffset>3230879</wp:posOffset>
@@ -17685,7 +18584,7 @@
           <wp:extent cx="199644" cy="199644"/>
           <wp:effectExtent l="0" t="0" r="0" b="0"/>
           <wp:wrapNone/>
-          <wp:docPr id="27" name="image4.png"/>
+          <wp:docPr id="159959247" name="Picture 159959247"/>
           <wp:cNvGraphicFramePr>
             <a:graphicFrameLocks xmlns:a="http://schemas.openxmlformats.org/drawingml/2006/main" noChangeAspect="1"/>
           </wp:cNvGraphicFramePr>
@@ -17722,7 +18621,7 @@
         <w:noProof/>
       </w:rPr>
       <w:drawing>
-        <wp:anchor distT="0" distB="0" distL="0" distR="0" simplePos="0" relativeHeight="487213568" behindDoc="1" locked="0" layoutInCell="1" allowOverlap="1" wp14:anchorId="0A690AE7" wp14:editId="7AD3F364">
+        <wp:anchor distT="0" distB="0" distL="0" distR="0" simplePos="0" relativeHeight="251657216" behindDoc="1" locked="0" layoutInCell="1" allowOverlap="1" wp14:anchorId="0A690AE7" wp14:editId="7AD3F364">
           <wp:simplePos x="0" y="0"/>
           <wp:positionH relativeFrom="page">
             <wp:posOffset>3521964</wp:posOffset>
@@ -17733,7 +18632,7 @@
           <wp:extent cx="199644" cy="199644"/>
           <wp:effectExtent l="0" t="0" r="0" b="0"/>
           <wp:wrapNone/>
-          <wp:docPr id="29" name="image5.png"/>
+          <wp:docPr id="1523867436" name="Picture 1523867436"/>
           <wp:cNvGraphicFramePr>
             <a:graphicFrameLocks xmlns:a="http://schemas.openxmlformats.org/drawingml/2006/main" noChangeAspect="1"/>
           </wp:cNvGraphicFramePr>
@@ -17770,7 +18669,7 @@
         <w:noProof/>
       </w:rPr>
       <w:drawing>
-        <wp:anchor distT="0" distB="0" distL="0" distR="0" simplePos="0" relativeHeight="487214080" behindDoc="1" locked="0" layoutInCell="1" allowOverlap="1" wp14:anchorId="302D3B5D" wp14:editId="524B3853">
+        <wp:anchor distT="0" distB="0" distL="0" distR="0" simplePos="0" relativeHeight="251661312" behindDoc="1" locked="0" layoutInCell="1" allowOverlap="1" wp14:anchorId="302D3B5D" wp14:editId="524B3853">
           <wp:simplePos x="0" y="0"/>
           <wp:positionH relativeFrom="page">
             <wp:posOffset>3813047</wp:posOffset>
@@ -17781,7 +18680,7 @@
           <wp:extent cx="199644" cy="199644"/>
           <wp:effectExtent l="0" t="0" r="0" b="0"/>
           <wp:wrapNone/>
-          <wp:docPr id="31" name="image6.png"/>
+          <wp:docPr id="213279705" name="Picture 213279705"/>
           <wp:cNvGraphicFramePr>
             <a:graphicFrameLocks xmlns:a="http://schemas.openxmlformats.org/drawingml/2006/main" noChangeAspect="1"/>
           </wp:cNvGraphicFramePr>
@@ -17818,7 +18717,7 @@
         <w:noProof/>
       </w:rPr>
       <w:drawing>
-        <wp:anchor distT="0" distB="0" distL="0" distR="0" simplePos="0" relativeHeight="487214592" behindDoc="1" locked="0" layoutInCell="1" allowOverlap="1" wp14:anchorId="2ABCA451" wp14:editId="21F87AF0">
+        <wp:anchor distT="0" distB="0" distL="0" distR="0" simplePos="0" relativeHeight="251665408" behindDoc="1" locked="0" layoutInCell="1" allowOverlap="1" wp14:anchorId="2ABCA451" wp14:editId="21F87AF0">
           <wp:simplePos x="0" y="0"/>
           <wp:positionH relativeFrom="page">
             <wp:posOffset>4104132</wp:posOffset>
@@ -17829,7 +18728,7 @@
           <wp:extent cx="201167" cy="199644"/>
           <wp:effectExtent l="0" t="0" r="0" b="0"/>
           <wp:wrapNone/>
-          <wp:docPr id="33" name="image7.png"/>
+          <wp:docPr id="1951107861" name="Picture 1951107861"/>
           <wp:cNvGraphicFramePr>
             <a:graphicFrameLocks xmlns:a="http://schemas.openxmlformats.org/drawingml/2006/main" noChangeAspect="1"/>
           </wp:cNvGraphicFramePr>
@@ -17866,7 +18765,7 @@
         <w:noProof/>
       </w:rPr>
       <w:drawing>
-        <wp:anchor distT="0" distB="0" distL="0" distR="0" simplePos="0" relativeHeight="487215104" behindDoc="1" locked="0" layoutInCell="1" allowOverlap="1" wp14:anchorId="549115EA" wp14:editId="5D028BD8">
+        <wp:anchor distT="0" distB="0" distL="0" distR="0" simplePos="0" relativeHeight="251669504" behindDoc="1" locked="0" layoutInCell="1" allowOverlap="1" wp14:anchorId="549115EA" wp14:editId="5D028BD8">
           <wp:simplePos x="0" y="0"/>
           <wp:positionH relativeFrom="page">
             <wp:posOffset>4675632</wp:posOffset>
@@ -17877,7 +18776,7 @@
           <wp:extent cx="201167" cy="199644"/>
           <wp:effectExtent l="0" t="0" r="0" b="0"/>
           <wp:wrapNone/>
-          <wp:docPr id="35" name="image8.png"/>
+          <wp:docPr id="1353711684" name="Picture 1353711684"/>
           <wp:cNvGraphicFramePr>
             <a:graphicFrameLocks xmlns:a="http://schemas.openxmlformats.org/drawingml/2006/main" noChangeAspect="1"/>
           </wp:cNvGraphicFramePr>
@@ -17914,7 +18813,7 @@
         <w:noProof/>
       </w:rPr>
       <w:drawing>
-        <wp:anchor distT="0" distB="0" distL="0" distR="0" simplePos="0" relativeHeight="487215616" behindDoc="1" locked="0" layoutInCell="1" allowOverlap="1" wp14:anchorId="45BBD581" wp14:editId="51FA8F41">
+        <wp:anchor distT="0" distB="0" distL="0" distR="0" simplePos="0" relativeHeight="251673600" behindDoc="1" locked="0" layoutInCell="1" allowOverlap="1" wp14:anchorId="45BBD581" wp14:editId="51FA8F41">
           <wp:simplePos x="0" y="0"/>
           <wp:positionH relativeFrom="page">
             <wp:posOffset>4966715</wp:posOffset>
@@ -17925,7 +18824,7 @@
           <wp:extent cx="201167" cy="199644"/>
           <wp:effectExtent l="0" t="0" r="0" b="0"/>
           <wp:wrapNone/>
-          <wp:docPr id="37" name="image9.png"/>
+          <wp:docPr id="102760948" name="Picture 102760948"/>
           <wp:cNvGraphicFramePr>
             <a:graphicFrameLocks xmlns:a="http://schemas.openxmlformats.org/drawingml/2006/main" noChangeAspect="1"/>
           </wp:cNvGraphicFramePr>
@@ -17962,7 +18861,7 @@
         <w:noProof/>
       </w:rPr>
       <w:drawing>
-        <wp:anchor distT="0" distB="0" distL="0" distR="0" simplePos="0" relativeHeight="487216128" behindDoc="1" locked="0" layoutInCell="1" allowOverlap="1" wp14:anchorId="14567ED7" wp14:editId="554CC9DB">
+        <wp:anchor distT="0" distB="0" distL="0" distR="0" simplePos="0" relativeHeight="251677696" behindDoc="1" locked="0" layoutInCell="1" allowOverlap="1" wp14:anchorId="14567ED7" wp14:editId="554CC9DB">
           <wp:simplePos x="0" y="0"/>
           <wp:positionH relativeFrom="page">
             <wp:posOffset>467994</wp:posOffset>
@@ -17973,7 +18872,7 @@
           <wp:extent cx="1431290" cy="359409"/>
           <wp:effectExtent l="0" t="0" r="0" b="0"/>
           <wp:wrapNone/>
-          <wp:docPr id="39" name="image10.png"/>
+          <wp:docPr id="2107122320" name="Picture 2107122320"/>
           <wp:cNvGraphicFramePr>
             <a:graphicFrameLocks xmlns:a="http://schemas.openxmlformats.org/drawingml/2006/main" noChangeAspect="1"/>
           </wp:cNvGraphicFramePr>
@@ -18019,7 +18918,7 @@
           <v:path gradientshapeok="t" o:connecttype="rect"/>
         </v:shapetype>
         <v:shape id="docshape5" o:spid="_x0000_s1057" type="#_x0000_t202" style="position:absolute;margin-left:162.15pt;margin-top:798.05pt;width:340.95pt;height:11.5pt;z-index:-16099328;mso-position-horizontal-relative:page;mso-position-vertical-relative:page" filled="f" stroked="f">
-          <v:textbox inset="0,0,0,0">
+          <v:textbox style="mso-next-textbox:#docshape5" inset="0,0,0,0">
             <w:txbxContent>
               <w:p>
                 <w:pPr>
@@ -18212,7 +19111,7 @@
     <w:r>
       <w:pict w14:anchorId="71CD9D47">
         <v:shape id="docshape6" o:spid="_x0000_s1056" type="#_x0000_t202" style="position:absolute;margin-left:162.75pt;margin-top:816.75pt;width:40.9pt;height:11.5pt;z-index:-16098816;mso-position-horizontal-relative:page;mso-position-vertical-relative:page" filled="f" stroked="f">
-          <v:textbox inset="0,0,0,0">
+          <v:textbox style="mso-next-textbox:#docshape6" inset="0,0,0,0">
             <w:txbxContent>
               <w:p>
                 <w:pPr>
@@ -18252,7 +19151,7 @@
     <w:r>
       <w:pict w14:anchorId="7817AFC4">
         <v:shape id="docshape7" o:spid="_x0000_s1055" type="#_x0000_t202" style="position:absolute;margin-left:510.9pt;margin-top:816.65pt;width:42.45pt;height:11pt;z-index:-16098304;mso-position-horizontal-relative:page;mso-position-vertical-relative:page" filled="f" stroked="f">
-          <v:textbox inset="0,0,0,0">
+          <v:textbox style="mso-next-textbox:#docshape7" inset="0,0,0,0">
             <w:txbxContent>
               <w:p>
                 <w:pPr>
@@ -23444,8 +24343,8 @@
           <v:stroke joinstyle="miter"/>
           <v:path gradientshapeok="t" o:connecttype="rect"/>
         </v:shapetype>
-        <v:shape id="docshape4" o:spid="_x0000_s1059" type="#_x0000_t202" style="position:absolute;margin-left:35.85pt;margin-top:47.85pt;width:77.3pt;height:18pt;z-index:-16105472;mso-position-horizontal-relative:page;mso-position-vertical-relative:page" filled="f" stroked="f">
-          <v:textbox inset="0,0,0,0">
+        <v:shape id="docshape4" o:spid="_x0000_s1059" type="#_x0000_t202" style="position:absolute;margin-left:35.85pt;margin-top:47.85pt;width:165.05pt;height:18pt;z-index:-16105472;mso-position-horizontal-relative:page;mso-position-vertical-relative:page" filled="f" stroked="f">
+          <v:textbox style="mso-next-textbox:#docshape4" inset="0,0,0,0">
             <w:txbxContent>
               <w:p>
                 <w:pPr>
@@ -23463,6 +24362,14 @@
                     <w:sz w:val="32"/>
                   </w:rPr>
                   <w:t>C#</w:t>
+                </w:r>
+                <w:r>
+                  <w:rPr>
+                    <w:b/>
+                    <w:color w:val="8F400A"/>
+                    <w:sz w:val="32"/>
+                  </w:rPr>
+                  <w:t xml:space="preserve"> (.NET 6)</w:t>
                 </w:r>
                 <w:r>
                   <w:rPr>
@@ -24631,6 +25538,54 @@
       <w:rFonts w:ascii="Consolas" w:eastAsia="Consolas" w:hAnsi="Consolas" w:cs="Consolas"/>
     </w:rPr>
   </w:style>
+  <w:style w:type="paragraph" w:styleId="Header">
+    <w:name w:val="header"/>
+    <w:basedOn w:val="Normal"/>
+    <w:link w:val="HeaderChar"/>
+    <w:uiPriority w:val="99"/>
+    <w:unhideWhenUsed/>
+    <w:rsid w:val="00140E08"/>
+    <w:pPr>
+      <w:tabs>
+        <w:tab w:val="center" w:pos="4513"/>
+        <w:tab w:val="right" w:pos="9026"/>
+      </w:tabs>
+    </w:pPr>
+  </w:style>
+  <w:style w:type="character" w:customStyle="1" w:styleId="HeaderChar">
+    <w:name w:val="Header Char"/>
+    <w:basedOn w:val="DefaultParagraphFont"/>
+    <w:link w:val="Header"/>
+    <w:uiPriority w:val="99"/>
+    <w:rsid w:val="00140E08"/>
+    <w:rPr>
+      <w:rFonts w:ascii="Calibri" w:eastAsia="Calibri" w:hAnsi="Calibri" w:cs="Calibri"/>
+    </w:rPr>
+  </w:style>
+  <w:style w:type="paragraph" w:styleId="Footer">
+    <w:name w:val="footer"/>
+    <w:basedOn w:val="Normal"/>
+    <w:link w:val="FooterChar"/>
+    <w:uiPriority w:val="99"/>
+    <w:unhideWhenUsed/>
+    <w:rsid w:val="00140E08"/>
+    <w:pPr>
+      <w:tabs>
+        <w:tab w:val="center" w:pos="4513"/>
+        <w:tab w:val="right" w:pos="9026"/>
+      </w:tabs>
+    </w:pPr>
+  </w:style>
+  <w:style w:type="character" w:customStyle="1" w:styleId="FooterChar">
+    <w:name w:val="Footer Char"/>
+    <w:basedOn w:val="DefaultParagraphFont"/>
+    <w:link w:val="Footer"/>
+    <w:uiPriority w:val="99"/>
+    <w:rsid w:val="00140E08"/>
+    <w:rPr>
+      <w:rFonts w:ascii="Calibri" w:eastAsia="Calibri" w:hAnsi="Calibri" w:cs="Calibri"/>
+    </w:rPr>
+  </w:style>
 </w:styles>
 </file>
 

</xml_diff>